<commit_message>
req finali modifica 2 di 3
</commit_message>
<xml_diff>
--- a/3-Allegati/Requisiti/Requisiti_progetto.docx
+++ b/3-Allegati/Requisiti/Requisiti_progetto.docx
@@ -346,16 +346,7 @@
           </w:tcPr>
           <w:p>
             <w:r>
-              <w:t>Inserimento del</w:t>
-            </w:r>
-            <w:r>
-              <w:t xml:space="preserve"> nome e</w:t>
-            </w:r>
-            <w:r>
-              <w:t xml:space="preserve"> de</w:t>
-            </w:r>
-            <w:r>
-              <w:t>l cognome</w:t>
+              <w:t>Inserimento del nome e del cognome</w:t>
             </w:r>
           </w:p>
         </w:tc>
@@ -401,10 +392,7 @@
           </w:tcPr>
           <w:p>
             <w:r>
-              <w:t>Inserimento di una</w:t>
-            </w:r>
-            <w:r>
-              <w:t xml:space="preserve"> password</w:t>
+              <w:t>Inserimento di una password</w:t>
             </w:r>
           </w:p>
         </w:tc>
@@ -664,19 +652,7 @@
           </w:tcPr>
           <w:p>
             <w:r>
-              <w:t xml:space="preserve">Riconoscimento facciale o </w:t>
-            </w:r>
-            <w:r>
-              <w:t>dell’impronta</w:t>
-            </w:r>
-            <w:r>
-              <w:t xml:space="preserve"> digitale, </w:t>
-            </w:r>
-            <w:r>
-              <w:t>dipendente</w:t>
-            </w:r>
-            <w:r>
-              <w:t xml:space="preserve"> dal requisito REQ-001</w:t>
+              <w:t>Riconoscimento facciale o dell’impronta digitale, dipendente dal requisito REQ-001</w:t>
             </w:r>
           </w:p>
         </w:tc>
@@ -750,10 +726,7 @@
           </w:tcPr>
           <w:p>
             <w:r>
-              <w:t xml:space="preserve">Servirà </w:t>
-            </w:r>
-            <w:r>
-              <w:t xml:space="preserve">scansionare il viso o l’impronta digitale </w:t>
+              <w:t xml:space="preserve">Servirà scansionare il viso o l’impronta digitale </w:t>
             </w:r>
           </w:p>
         </w:tc>
@@ -1499,10 +1472,7 @@
           </w:tcPr>
           <w:p>
             <w:r>
-              <w:t>Allegare v</w:t>
-            </w:r>
-            <w:r>
-              <w:t>ideo</w:t>
+              <w:t>Allegare video</w:t>
             </w:r>
           </w:p>
         </w:tc>
@@ -1582,10 +1552,7 @@
               <w:t>Req-0</w:t>
             </w:r>
             <w:r>
-              <w:t>0</w:t>
-            </w:r>
-            <w:r>
-              <w:t>5</w:t>
+              <w:t>05</w:t>
             </w:r>
           </w:p>
         </w:tc>
@@ -1759,19 +1726,7 @@
           </w:tcPr>
           <w:p>
             <w:r>
-              <w:t xml:space="preserve">Aggiungere </w:t>
-            </w:r>
-            <w:r>
-              <w:t>dell</w:t>
-            </w:r>
-            <w:r>
-              <w:t xml:space="preserve">e </w:t>
-            </w:r>
-            <w:r>
-              <w:t>sotto-</w:t>
-            </w:r>
-            <w:r>
-              <w:t>attività, dipendenza REQ-003</w:t>
+              <w:t>Aggiungere delle sotto-attività, dipendenza REQ-003</w:t>
             </w:r>
           </w:p>
         </w:tc>
@@ -1895,6 +1850,4292 @@
         </w:tc>
       </w:tr>
     </w:tbl>
+    <w:p/>
+    <w:p/>
+    <w:tbl>
+      <w:tblPr>
+        <w:tblW w:w="9645" w:type="dxa"/>
+        <w:tblInd w:w="-8" w:type="dxa"/>
+        <w:tblBorders>
+          <w:top w:val="single" w:sz="2" w:space="0" w:color="auto"/>
+          <w:left w:val="single" w:sz="2" w:space="0" w:color="auto"/>
+          <w:bottom w:val="single" w:sz="2" w:space="0" w:color="auto"/>
+          <w:right w:val="single" w:sz="2" w:space="0" w:color="auto"/>
+          <w:insideH w:val="single" w:sz="2" w:space="0" w:color="auto"/>
+          <w:insideV w:val="single" w:sz="2" w:space="0" w:color="auto"/>
+        </w:tblBorders>
+        <w:tblLayout w:type="fixed"/>
+        <w:tblCellMar>
+          <w:top w:w="57" w:type="dxa"/>
+          <w:bottom w:w="57" w:type="dxa"/>
+        </w:tblCellMar>
+        <w:tblLook w:val="00A0" w:firstRow="1" w:lastRow="0" w:firstColumn="1" w:lastColumn="0" w:noHBand="0" w:noVBand="0"/>
+      </w:tblPr>
+      <w:tblGrid>
+        <w:gridCol w:w="1520"/>
+        <w:gridCol w:w="3497"/>
+        <w:gridCol w:w="1417"/>
+        <w:gridCol w:w="567"/>
+        <w:gridCol w:w="1299"/>
+        <w:gridCol w:w="1345"/>
+      </w:tblGrid>
+      <w:tr>
+        <w:tc>
+          <w:tcPr>
+            <w:tcW w:w="1520" w:type="dxa"/>
+            <w:tcBorders>
+              <w:top w:val="single" w:sz="2" w:space="0" w:color="auto"/>
+              <w:left w:val="single" w:sz="2" w:space="0" w:color="auto"/>
+              <w:bottom w:val="single" w:sz="2" w:space="0" w:color="auto"/>
+              <w:right w:val="single" w:sz="2" w:space="0" w:color="auto"/>
+            </w:tcBorders>
+            <w:shd w:val="clear" w:color="auto" w:fill="D9D9D9" w:themeFill="background1" w:themeFillShade="D9"/>
+            <w:hideMark/>
+          </w:tcPr>
+          <w:p>
+            <w:pPr>
+              <w:rPr>
+                <w:b/>
+                <w:bCs/>
+              </w:rPr>
+            </w:pPr>
+            <w:r>
+              <w:rPr>
+                <w:b/>
+                <w:bCs/>
+              </w:rPr>
+              <w:t>Requisito</w:t>
+            </w:r>
+          </w:p>
+        </w:tc>
+        <w:tc>
+          <w:tcPr>
+            <w:tcW w:w="3497" w:type="dxa"/>
+            <w:tcBorders>
+              <w:top w:val="single" w:sz="2" w:space="0" w:color="auto"/>
+              <w:left w:val="single" w:sz="2" w:space="0" w:color="auto"/>
+              <w:bottom w:val="single" w:sz="2" w:space="0" w:color="auto"/>
+              <w:right w:val="single" w:sz="2" w:space="0" w:color="auto"/>
+            </w:tcBorders>
+            <w:hideMark/>
+          </w:tcPr>
+          <w:p>
+            <w:r>
+              <w:t>Req-0</w:t>
+            </w:r>
+            <w:r>
+              <w:t>06</w:t>
+            </w:r>
+          </w:p>
+        </w:tc>
+        <w:tc>
+          <w:tcPr>
+            <w:tcW w:w="1417" w:type="dxa"/>
+            <w:tcBorders>
+              <w:top w:val="single" w:sz="2" w:space="0" w:color="auto"/>
+              <w:left w:val="single" w:sz="2" w:space="0" w:color="auto"/>
+              <w:bottom w:val="single" w:sz="2" w:space="0" w:color="auto"/>
+              <w:right w:val="single" w:sz="2" w:space="0" w:color="auto"/>
+            </w:tcBorders>
+            <w:shd w:val="clear" w:color="auto" w:fill="D9D9D9" w:themeFill="background1" w:themeFillShade="D9"/>
+            <w:hideMark/>
+          </w:tcPr>
+          <w:p>
+            <w:r>
+              <w:rPr>
+                <w:b/>
+                <w:bCs/>
+              </w:rPr>
+              <w:t>Priorità</w:t>
+            </w:r>
+          </w:p>
+        </w:tc>
+        <w:tc>
+          <w:tcPr>
+            <w:tcW w:w="567" w:type="dxa"/>
+            <w:tcBorders>
+              <w:top w:val="single" w:sz="2" w:space="0" w:color="auto"/>
+              <w:left w:val="single" w:sz="2" w:space="0" w:color="auto"/>
+              <w:bottom w:val="single" w:sz="2" w:space="0" w:color="auto"/>
+              <w:right w:val="single" w:sz="2" w:space="0" w:color="auto"/>
+            </w:tcBorders>
+            <w:hideMark/>
+          </w:tcPr>
+          <w:p>
+            <w:r>
+              <w:t>1</w:t>
+            </w:r>
+          </w:p>
+        </w:tc>
+        <w:tc>
+          <w:tcPr>
+            <w:tcW w:w="1299" w:type="dxa"/>
+            <w:tcBorders>
+              <w:top w:val="single" w:sz="2" w:space="0" w:color="auto"/>
+              <w:left w:val="single" w:sz="2" w:space="0" w:color="auto"/>
+              <w:bottom w:val="single" w:sz="2" w:space="0" w:color="auto"/>
+              <w:right w:val="single" w:sz="2" w:space="0" w:color="auto"/>
+            </w:tcBorders>
+            <w:shd w:val="clear" w:color="auto" w:fill="D9D9D9" w:themeFill="background1" w:themeFillShade="D9"/>
+            <w:hideMark/>
+          </w:tcPr>
+          <w:p>
+            <w:r>
+              <w:rPr>
+                <w:b/>
+                <w:bCs/>
+              </w:rPr>
+              <w:t>Versione</w:t>
+            </w:r>
+          </w:p>
+        </w:tc>
+        <w:tc>
+          <w:tcPr>
+            <w:tcW w:w="1345" w:type="dxa"/>
+            <w:tcBorders>
+              <w:top w:val="single" w:sz="2" w:space="0" w:color="auto"/>
+              <w:left w:val="single" w:sz="2" w:space="0" w:color="auto"/>
+              <w:bottom w:val="single" w:sz="2" w:space="0" w:color="auto"/>
+              <w:right w:val="single" w:sz="2" w:space="0" w:color="auto"/>
+            </w:tcBorders>
+            <w:hideMark/>
+          </w:tcPr>
+          <w:p>
+            <w:r>
+              <w:t>1.0</w:t>
+            </w:r>
+          </w:p>
+        </w:tc>
+      </w:tr>
+      <w:tr>
+        <w:tc>
+          <w:tcPr>
+            <w:tcW w:w="1520" w:type="dxa"/>
+            <w:tcBorders>
+              <w:top w:val="single" w:sz="2" w:space="0" w:color="auto"/>
+              <w:left w:val="single" w:sz="2" w:space="0" w:color="auto"/>
+              <w:bottom w:val="single" w:sz="2" w:space="0" w:color="auto"/>
+              <w:right w:val="single" w:sz="2" w:space="0" w:color="auto"/>
+            </w:tcBorders>
+            <w:shd w:val="clear" w:color="auto" w:fill="D9D9D9" w:themeFill="background1" w:themeFillShade="D9"/>
+            <w:hideMark/>
+          </w:tcPr>
+          <w:p>
+            <w:pPr>
+              <w:rPr>
+                <w:b/>
+                <w:bCs/>
+              </w:rPr>
+            </w:pPr>
+            <w:r>
+              <w:rPr>
+                <w:b/>
+                <w:bCs/>
+              </w:rPr>
+              <w:t>Nome</w:t>
+            </w:r>
+          </w:p>
+        </w:tc>
+        <w:tc>
+          <w:tcPr>
+            <w:tcW w:w="8125" w:type="dxa"/>
+            <w:gridSpan w:val="5"/>
+            <w:tcBorders>
+              <w:top w:val="single" w:sz="2" w:space="0" w:color="auto"/>
+              <w:left w:val="single" w:sz="2" w:space="0" w:color="auto"/>
+              <w:bottom w:val="single" w:sz="2" w:space="0" w:color="auto"/>
+              <w:right w:val="single" w:sz="2" w:space="0" w:color="auto"/>
+            </w:tcBorders>
+            <w:hideMark/>
+          </w:tcPr>
+          <w:p>
+            <w:r>
+              <w:t xml:space="preserve">Organizzare attività in colonne </w:t>
+            </w:r>
+          </w:p>
+        </w:tc>
+      </w:tr>
+      <w:tr>
+        <w:tc>
+          <w:tcPr>
+            <w:tcW w:w="1520" w:type="dxa"/>
+            <w:tcBorders>
+              <w:top w:val="single" w:sz="2" w:space="0" w:color="auto"/>
+              <w:left w:val="single" w:sz="2" w:space="0" w:color="auto"/>
+              <w:bottom w:val="single" w:sz="2" w:space="0" w:color="auto"/>
+              <w:right w:val="single" w:sz="2" w:space="0" w:color="auto"/>
+            </w:tcBorders>
+            <w:shd w:val="clear" w:color="auto" w:fill="D9D9D9" w:themeFill="background1" w:themeFillShade="D9"/>
+            <w:hideMark/>
+          </w:tcPr>
+          <w:p>
+            <w:pPr>
+              <w:rPr>
+                <w:b/>
+                <w:bCs/>
+              </w:rPr>
+            </w:pPr>
+            <w:r>
+              <w:rPr>
+                <w:b/>
+                <w:bCs/>
+              </w:rPr>
+              <w:t>Note</w:t>
+            </w:r>
+          </w:p>
+        </w:tc>
+        <w:tc>
+          <w:tcPr>
+            <w:tcW w:w="8125" w:type="dxa"/>
+            <w:gridSpan w:val="5"/>
+            <w:tcBorders>
+              <w:top w:val="single" w:sz="2" w:space="0" w:color="auto"/>
+              <w:left w:val="single" w:sz="2" w:space="0" w:color="auto"/>
+              <w:bottom w:val="single" w:sz="2" w:space="0" w:color="auto"/>
+              <w:right w:val="single" w:sz="2" w:space="0" w:color="auto"/>
+            </w:tcBorders>
+            <w:hideMark/>
+          </w:tcPr>
+          <w:p>
+            <w:r>
+              <w:t xml:space="preserve">Organizzare le attività create in precedenza in colonne scelte da noi </w:t>
+            </w:r>
+          </w:p>
+        </w:tc>
+      </w:tr>
+      <w:tr>
+        <w:tc>
+          <w:tcPr>
+            <w:tcW w:w="9645" w:type="dxa"/>
+            <w:gridSpan w:val="6"/>
+            <w:tcBorders>
+              <w:top w:val="single" w:sz="2" w:space="0" w:color="auto"/>
+              <w:left w:val="single" w:sz="2" w:space="0" w:color="auto"/>
+              <w:bottom w:val="single" w:sz="2" w:space="0" w:color="auto"/>
+              <w:right w:val="single" w:sz="2" w:space="0" w:color="auto"/>
+            </w:tcBorders>
+            <w:hideMark/>
+          </w:tcPr>
+          <w:p>
+            <w:pPr>
+              <w:rPr>
+                <w:b/>
+              </w:rPr>
+            </w:pPr>
+            <w:r>
+              <w:rPr>
+                <w:b/>
+              </w:rPr>
+              <w:t>Sotto requisiti</w:t>
+            </w:r>
+          </w:p>
+        </w:tc>
+      </w:tr>
+      <w:tr>
+        <w:tc>
+          <w:tcPr>
+            <w:tcW w:w="1520" w:type="dxa"/>
+            <w:tcBorders>
+              <w:top w:val="single" w:sz="2" w:space="0" w:color="auto"/>
+              <w:left w:val="single" w:sz="2" w:space="0" w:color="auto"/>
+              <w:bottom w:val="single" w:sz="2" w:space="0" w:color="auto"/>
+              <w:right w:val="single" w:sz="2" w:space="0" w:color="auto"/>
+            </w:tcBorders>
+            <w:shd w:val="clear" w:color="auto" w:fill="D9D9D9" w:themeFill="background1" w:themeFillShade="D9"/>
+            <w:hideMark/>
+          </w:tcPr>
+          <w:p>
+            <w:pPr>
+              <w:rPr>
+                <w:b/>
+              </w:rPr>
+            </w:pPr>
+            <w:r>
+              <w:rPr>
+                <w:b/>
+              </w:rPr>
+              <w:t>001</w:t>
+            </w:r>
+          </w:p>
+        </w:tc>
+        <w:tc>
+          <w:tcPr>
+            <w:tcW w:w="8125" w:type="dxa"/>
+            <w:gridSpan w:val="5"/>
+            <w:tcBorders>
+              <w:top w:val="single" w:sz="2" w:space="0" w:color="auto"/>
+              <w:left w:val="single" w:sz="2" w:space="0" w:color="auto"/>
+              <w:bottom w:val="single" w:sz="2" w:space="0" w:color="auto"/>
+              <w:right w:val="single" w:sz="2" w:space="0" w:color="auto"/>
+            </w:tcBorders>
+            <w:hideMark/>
+          </w:tcPr>
+          <w:p>
+            <w:r>
+              <w:t>Creazione colonna</w:t>
+            </w:r>
+          </w:p>
+        </w:tc>
+      </w:tr>
+      <w:tr>
+        <w:tc>
+          <w:tcPr>
+            <w:tcW w:w="1520" w:type="dxa"/>
+            <w:tcBorders>
+              <w:top w:val="single" w:sz="2" w:space="0" w:color="auto"/>
+              <w:left w:val="single" w:sz="2" w:space="0" w:color="auto"/>
+              <w:bottom w:val="single" w:sz="2" w:space="0" w:color="auto"/>
+              <w:right w:val="single" w:sz="2" w:space="0" w:color="auto"/>
+            </w:tcBorders>
+            <w:shd w:val="clear" w:color="auto" w:fill="D9D9D9" w:themeFill="background1" w:themeFillShade="D9"/>
+          </w:tcPr>
+          <w:p>
+            <w:pPr>
+              <w:rPr>
+                <w:b/>
+              </w:rPr>
+            </w:pPr>
+            <w:r>
+              <w:rPr>
+                <w:b/>
+              </w:rPr>
+              <w:t>002</w:t>
+            </w:r>
+          </w:p>
+        </w:tc>
+        <w:tc>
+          <w:tcPr>
+            <w:tcW w:w="8125" w:type="dxa"/>
+            <w:gridSpan w:val="5"/>
+            <w:tcBorders>
+              <w:top w:val="single" w:sz="2" w:space="0" w:color="auto"/>
+              <w:left w:val="single" w:sz="2" w:space="0" w:color="auto"/>
+              <w:bottom w:val="single" w:sz="2" w:space="0" w:color="auto"/>
+              <w:right w:val="single" w:sz="2" w:space="0" w:color="auto"/>
+            </w:tcBorders>
+          </w:tcPr>
+          <w:p>
+            <w:pPr>
+              <w:rPr>
+                <w:bCs/>
+              </w:rPr>
+            </w:pPr>
+            <w:r>
+              <w:rPr>
+                <w:bCs/>
+              </w:rPr>
+              <w:t xml:space="preserve">Sistemazione </w:t>
+            </w:r>
+            <w:r>
+              <w:rPr>
+                <w:bCs/>
+              </w:rPr>
+              <w:t>a</w:t>
+            </w:r>
+            <w:r>
+              <w:rPr>
+                <w:bCs/>
+              </w:rPr>
+              <w:t xml:space="preserve">ttività </w:t>
+            </w:r>
+          </w:p>
+        </w:tc>
+      </w:tr>
+    </w:tbl>
+    <w:p/>
+    <w:p/>
+    <w:p/>
+    <w:tbl>
+      <w:tblPr>
+        <w:tblW w:w="9645" w:type="dxa"/>
+        <w:tblInd w:w="-8" w:type="dxa"/>
+        <w:tblBorders>
+          <w:top w:val="single" w:sz="2" w:space="0" w:color="auto"/>
+          <w:left w:val="single" w:sz="2" w:space="0" w:color="auto"/>
+          <w:bottom w:val="single" w:sz="2" w:space="0" w:color="auto"/>
+          <w:right w:val="single" w:sz="2" w:space="0" w:color="auto"/>
+          <w:insideH w:val="single" w:sz="2" w:space="0" w:color="auto"/>
+          <w:insideV w:val="single" w:sz="2" w:space="0" w:color="auto"/>
+        </w:tblBorders>
+        <w:tblLayout w:type="fixed"/>
+        <w:tblCellMar>
+          <w:top w:w="57" w:type="dxa"/>
+          <w:bottom w:w="57" w:type="dxa"/>
+        </w:tblCellMar>
+        <w:tblLook w:val="00A0" w:firstRow="1" w:lastRow="0" w:firstColumn="1" w:lastColumn="0" w:noHBand="0" w:noVBand="0"/>
+      </w:tblPr>
+      <w:tblGrid>
+        <w:gridCol w:w="1520"/>
+        <w:gridCol w:w="3497"/>
+        <w:gridCol w:w="1417"/>
+        <w:gridCol w:w="567"/>
+        <w:gridCol w:w="1299"/>
+        <w:gridCol w:w="1345"/>
+      </w:tblGrid>
+      <w:tr>
+        <w:tc>
+          <w:tcPr>
+            <w:tcW w:w="1520" w:type="dxa"/>
+            <w:tcBorders>
+              <w:top w:val="single" w:sz="2" w:space="0" w:color="auto"/>
+              <w:left w:val="single" w:sz="2" w:space="0" w:color="auto"/>
+              <w:bottom w:val="single" w:sz="2" w:space="0" w:color="auto"/>
+              <w:right w:val="single" w:sz="2" w:space="0" w:color="auto"/>
+            </w:tcBorders>
+            <w:shd w:val="clear" w:color="auto" w:fill="D9D9D9" w:themeFill="background1" w:themeFillShade="D9"/>
+            <w:hideMark/>
+          </w:tcPr>
+          <w:p>
+            <w:pPr>
+              <w:rPr>
+                <w:b/>
+                <w:bCs/>
+              </w:rPr>
+            </w:pPr>
+            <w:r>
+              <w:rPr>
+                <w:b/>
+                <w:bCs/>
+              </w:rPr>
+              <w:lastRenderedPageBreak/>
+              <w:t>Requisito</w:t>
+            </w:r>
+          </w:p>
+        </w:tc>
+        <w:tc>
+          <w:tcPr>
+            <w:tcW w:w="3497" w:type="dxa"/>
+            <w:tcBorders>
+              <w:top w:val="single" w:sz="2" w:space="0" w:color="auto"/>
+              <w:left w:val="single" w:sz="2" w:space="0" w:color="auto"/>
+              <w:bottom w:val="single" w:sz="2" w:space="0" w:color="auto"/>
+              <w:right w:val="single" w:sz="2" w:space="0" w:color="auto"/>
+            </w:tcBorders>
+            <w:hideMark/>
+          </w:tcPr>
+          <w:p>
+            <w:r>
+              <w:t>Req-0</w:t>
+            </w:r>
+            <w:r>
+              <w:t>07</w:t>
+            </w:r>
+          </w:p>
+        </w:tc>
+        <w:tc>
+          <w:tcPr>
+            <w:tcW w:w="1417" w:type="dxa"/>
+            <w:tcBorders>
+              <w:top w:val="single" w:sz="2" w:space="0" w:color="auto"/>
+              <w:left w:val="single" w:sz="2" w:space="0" w:color="auto"/>
+              <w:bottom w:val="single" w:sz="2" w:space="0" w:color="auto"/>
+              <w:right w:val="single" w:sz="2" w:space="0" w:color="auto"/>
+            </w:tcBorders>
+            <w:shd w:val="clear" w:color="auto" w:fill="D9D9D9" w:themeFill="background1" w:themeFillShade="D9"/>
+            <w:hideMark/>
+          </w:tcPr>
+          <w:p>
+            <w:r>
+              <w:rPr>
+                <w:b/>
+                <w:bCs/>
+              </w:rPr>
+              <w:t>Priorità</w:t>
+            </w:r>
+          </w:p>
+        </w:tc>
+        <w:tc>
+          <w:tcPr>
+            <w:tcW w:w="567" w:type="dxa"/>
+            <w:tcBorders>
+              <w:top w:val="single" w:sz="2" w:space="0" w:color="auto"/>
+              <w:left w:val="single" w:sz="2" w:space="0" w:color="auto"/>
+              <w:bottom w:val="single" w:sz="2" w:space="0" w:color="auto"/>
+              <w:right w:val="single" w:sz="2" w:space="0" w:color="auto"/>
+            </w:tcBorders>
+            <w:hideMark/>
+          </w:tcPr>
+          <w:p>
+            <w:r>
+              <w:t>1</w:t>
+            </w:r>
+          </w:p>
+        </w:tc>
+        <w:tc>
+          <w:tcPr>
+            <w:tcW w:w="1299" w:type="dxa"/>
+            <w:tcBorders>
+              <w:top w:val="single" w:sz="2" w:space="0" w:color="auto"/>
+              <w:left w:val="single" w:sz="2" w:space="0" w:color="auto"/>
+              <w:bottom w:val="single" w:sz="2" w:space="0" w:color="auto"/>
+              <w:right w:val="single" w:sz="2" w:space="0" w:color="auto"/>
+            </w:tcBorders>
+            <w:shd w:val="clear" w:color="auto" w:fill="D9D9D9" w:themeFill="background1" w:themeFillShade="D9"/>
+            <w:hideMark/>
+          </w:tcPr>
+          <w:p>
+            <w:r>
+              <w:rPr>
+                <w:b/>
+                <w:bCs/>
+              </w:rPr>
+              <w:t>Versione</w:t>
+            </w:r>
+          </w:p>
+        </w:tc>
+        <w:tc>
+          <w:tcPr>
+            <w:tcW w:w="1345" w:type="dxa"/>
+            <w:tcBorders>
+              <w:top w:val="single" w:sz="2" w:space="0" w:color="auto"/>
+              <w:left w:val="single" w:sz="2" w:space="0" w:color="auto"/>
+              <w:bottom w:val="single" w:sz="2" w:space="0" w:color="auto"/>
+              <w:right w:val="single" w:sz="2" w:space="0" w:color="auto"/>
+            </w:tcBorders>
+            <w:hideMark/>
+          </w:tcPr>
+          <w:p>
+            <w:r>
+              <w:t>1.0</w:t>
+            </w:r>
+          </w:p>
+        </w:tc>
+      </w:tr>
+      <w:tr>
+        <w:tc>
+          <w:tcPr>
+            <w:tcW w:w="1520" w:type="dxa"/>
+            <w:tcBorders>
+              <w:top w:val="single" w:sz="2" w:space="0" w:color="auto"/>
+              <w:left w:val="single" w:sz="2" w:space="0" w:color="auto"/>
+              <w:bottom w:val="single" w:sz="2" w:space="0" w:color="auto"/>
+              <w:right w:val="single" w:sz="2" w:space="0" w:color="auto"/>
+            </w:tcBorders>
+            <w:shd w:val="clear" w:color="auto" w:fill="D9D9D9" w:themeFill="background1" w:themeFillShade="D9"/>
+            <w:hideMark/>
+          </w:tcPr>
+          <w:p>
+            <w:pPr>
+              <w:rPr>
+                <w:b/>
+                <w:bCs/>
+              </w:rPr>
+            </w:pPr>
+            <w:r>
+              <w:rPr>
+                <w:b/>
+                <w:bCs/>
+              </w:rPr>
+              <w:t>Nome</w:t>
+            </w:r>
+          </w:p>
+        </w:tc>
+        <w:tc>
+          <w:tcPr>
+            <w:tcW w:w="8125" w:type="dxa"/>
+            <w:gridSpan w:val="5"/>
+            <w:tcBorders>
+              <w:top w:val="single" w:sz="2" w:space="0" w:color="auto"/>
+              <w:left w:val="single" w:sz="2" w:space="0" w:color="auto"/>
+              <w:bottom w:val="single" w:sz="2" w:space="0" w:color="auto"/>
+              <w:right w:val="single" w:sz="2" w:space="0" w:color="auto"/>
+            </w:tcBorders>
+            <w:hideMark/>
+          </w:tcPr>
+          <w:p>
+            <w:r>
+              <w:t xml:space="preserve">Modifica attività  </w:t>
+            </w:r>
+          </w:p>
+        </w:tc>
+      </w:tr>
+      <w:tr>
+        <w:tc>
+          <w:tcPr>
+            <w:tcW w:w="1520" w:type="dxa"/>
+            <w:tcBorders>
+              <w:top w:val="single" w:sz="2" w:space="0" w:color="auto"/>
+              <w:left w:val="single" w:sz="2" w:space="0" w:color="auto"/>
+              <w:bottom w:val="single" w:sz="2" w:space="0" w:color="auto"/>
+              <w:right w:val="single" w:sz="2" w:space="0" w:color="auto"/>
+            </w:tcBorders>
+            <w:shd w:val="clear" w:color="auto" w:fill="D9D9D9" w:themeFill="background1" w:themeFillShade="D9"/>
+            <w:hideMark/>
+          </w:tcPr>
+          <w:p>
+            <w:pPr>
+              <w:rPr>
+                <w:b/>
+                <w:bCs/>
+              </w:rPr>
+            </w:pPr>
+            <w:r>
+              <w:rPr>
+                <w:b/>
+                <w:bCs/>
+              </w:rPr>
+              <w:t>Note</w:t>
+            </w:r>
+          </w:p>
+        </w:tc>
+        <w:tc>
+          <w:tcPr>
+            <w:tcW w:w="8125" w:type="dxa"/>
+            <w:gridSpan w:val="5"/>
+            <w:tcBorders>
+              <w:top w:val="single" w:sz="2" w:space="0" w:color="auto"/>
+              <w:left w:val="single" w:sz="2" w:space="0" w:color="auto"/>
+              <w:bottom w:val="single" w:sz="2" w:space="0" w:color="auto"/>
+              <w:right w:val="single" w:sz="2" w:space="0" w:color="auto"/>
+            </w:tcBorders>
+            <w:hideMark/>
+          </w:tcPr>
+          <w:p>
+            <w:r>
+              <w:t xml:space="preserve">Modificare le attività create in precedenza come vogliamo noi </w:t>
+            </w:r>
+          </w:p>
+        </w:tc>
+      </w:tr>
+    </w:tbl>
+    <w:p/>
+    <w:p/>
+    <w:tbl>
+      <w:tblPr>
+        <w:tblW w:w="9645" w:type="dxa"/>
+        <w:tblInd w:w="-8" w:type="dxa"/>
+        <w:tblBorders>
+          <w:top w:val="single" w:sz="2" w:space="0" w:color="auto"/>
+          <w:left w:val="single" w:sz="2" w:space="0" w:color="auto"/>
+          <w:bottom w:val="single" w:sz="2" w:space="0" w:color="auto"/>
+          <w:right w:val="single" w:sz="2" w:space="0" w:color="auto"/>
+          <w:insideH w:val="single" w:sz="2" w:space="0" w:color="auto"/>
+          <w:insideV w:val="single" w:sz="2" w:space="0" w:color="auto"/>
+        </w:tblBorders>
+        <w:tblLayout w:type="fixed"/>
+        <w:tblCellMar>
+          <w:top w:w="57" w:type="dxa"/>
+          <w:bottom w:w="57" w:type="dxa"/>
+        </w:tblCellMar>
+        <w:tblLook w:val="00A0" w:firstRow="1" w:lastRow="0" w:firstColumn="1" w:lastColumn="0" w:noHBand="0" w:noVBand="0"/>
+      </w:tblPr>
+      <w:tblGrid>
+        <w:gridCol w:w="1520"/>
+        <w:gridCol w:w="3497"/>
+        <w:gridCol w:w="1417"/>
+        <w:gridCol w:w="567"/>
+        <w:gridCol w:w="1299"/>
+        <w:gridCol w:w="1345"/>
+      </w:tblGrid>
+      <w:tr>
+        <w:tc>
+          <w:tcPr>
+            <w:tcW w:w="1520" w:type="dxa"/>
+            <w:tcBorders>
+              <w:top w:val="single" w:sz="2" w:space="0" w:color="auto"/>
+              <w:left w:val="single" w:sz="2" w:space="0" w:color="auto"/>
+              <w:bottom w:val="single" w:sz="2" w:space="0" w:color="auto"/>
+              <w:right w:val="single" w:sz="2" w:space="0" w:color="auto"/>
+            </w:tcBorders>
+            <w:shd w:val="clear" w:color="auto" w:fill="D9D9D9" w:themeFill="background1" w:themeFillShade="D9"/>
+            <w:hideMark/>
+          </w:tcPr>
+          <w:p>
+            <w:pPr>
+              <w:rPr>
+                <w:b/>
+                <w:bCs/>
+              </w:rPr>
+            </w:pPr>
+            <w:r>
+              <w:rPr>
+                <w:b/>
+                <w:bCs/>
+              </w:rPr>
+              <w:t>Requisito</w:t>
+            </w:r>
+          </w:p>
+        </w:tc>
+        <w:tc>
+          <w:tcPr>
+            <w:tcW w:w="3497" w:type="dxa"/>
+            <w:tcBorders>
+              <w:top w:val="single" w:sz="2" w:space="0" w:color="auto"/>
+              <w:left w:val="single" w:sz="2" w:space="0" w:color="auto"/>
+              <w:bottom w:val="single" w:sz="2" w:space="0" w:color="auto"/>
+              <w:right w:val="single" w:sz="2" w:space="0" w:color="auto"/>
+            </w:tcBorders>
+            <w:hideMark/>
+          </w:tcPr>
+          <w:p>
+            <w:r>
+              <w:t>Req-0</w:t>
+            </w:r>
+            <w:r>
+              <w:t>08</w:t>
+            </w:r>
+          </w:p>
+        </w:tc>
+        <w:tc>
+          <w:tcPr>
+            <w:tcW w:w="1417" w:type="dxa"/>
+            <w:tcBorders>
+              <w:top w:val="single" w:sz="2" w:space="0" w:color="auto"/>
+              <w:left w:val="single" w:sz="2" w:space="0" w:color="auto"/>
+              <w:bottom w:val="single" w:sz="2" w:space="0" w:color="auto"/>
+              <w:right w:val="single" w:sz="2" w:space="0" w:color="auto"/>
+            </w:tcBorders>
+            <w:shd w:val="clear" w:color="auto" w:fill="D9D9D9" w:themeFill="background1" w:themeFillShade="D9"/>
+            <w:hideMark/>
+          </w:tcPr>
+          <w:p>
+            <w:r>
+              <w:rPr>
+                <w:b/>
+                <w:bCs/>
+              </w:rPr>
+              <w:t>Priorità</w:t>
+            </w:r>
+          </w:p>
+        </w:tc>
+        <w:tc>
+          <w:tcPr>
+            <w:tcW w:w="567" w:type="dxa"/>
+            <w:tcBorders>
+              <w:top w:val="single" w:sz="2" w:space="0" w:color="auto"/>
+              <w:left w:val="single" w:sz="2" w:space="0" w:color="auto"/>
+              <w:bottom w:val="single" w:sz="2" w:space="0" w:color="auto"/>
+              <w:right w:val="single" w:sz="2" w:space="0" w:color="auto"/>
+            </w:tcBorders>
+            <w:hideMark/>
+          </w:tcPr>
+          <w:p>
+            <w:r>
+              <w:t>1</w:t>
+            </w:r>
+          </w:p>
+        </w:tc>
+        <w:tc>
+          <w:tcPr>
+            <w:tcW w:w="1299" w:type="dxa"/>
+            <w:tcBorders>
+              <w:top w:val="single" w:sz="2" w:space="0" w:color="auto"/>
+              <w:left w:val="single" w:sz="2" w:space="0" w:color="auto"/>
+              <w:bottom w:val="single" w:sz="2" w:space="0" w:color="auto"/>
+              <w:right w:val="single" w:sz="2" w:space="0" w:color="auto"/>
+            </w:tcBorders>
+            <w:shd w:val="clear" w:color="auto" w:fill="D9D9D9" w:themeFill="background1" w:themeFillShade="D9"/>
+            <w:hideMark/>
+          </w:tcPr>
+          <w:p>
+            <w:r>
+              <w:rPr>
+                <w:b/>
+                <w:bCs/>
+              </w:rPr>
+              <w:t>Versione</w:t>
+            </w:r>
+          </w:p>
+        </w:tc>
+        <w:tc>
+          <w:tcPr>
+            <w:tcW w:w="1345" w:type="dxa"/>
+            <w:tcBorders>
+              <w:top w:val="single" w:sz="2" w:space="0" w:color="auto"/>
+              <w:left w:val="single" w:sz="2" w:space="0" w:color="auto"/>
+              <w:bottom w:val="single" w:sz="2" w:space="0" w:color="auto"/>
+              <w:right w:val="single" w:sz="2" w:space="0" w:color="auto"/>
+            </w:tcBorders>
+            <w:hideMark/>
+          </w:tcPr>
+          <w:p>
+            <w:r>
+              <w:t>1.0</w:t>
+            </w:r>
+          </w:p>
+        </w:tc>
+      </w:tr>
+      <w:tr>
+        <w:tc>
+          <w:tcPr>
+            <w:tcW w:w="1520" w:type="dxa"/>
+            <w:tcBorders>
+              <w:top w:val="single" w:sz="2" w:space="0" w:color="auto"/>
+              <w:left w:val="single" w:sz="2" w:space="0" w:color="auto"/>
+              <w:bottom w:val="single" w:sz="2" w:space="0" w:color="auto"/>
+              <w:right w:val="single" w:sz="2" w:space="0" w:color="auto"/>
+            </w:tcBorders>
+            <w:shd w:val="clear" w:color="auto" w:fill="D9D9D9" w:themeFill="background1" w:themeFillShade="D9"/>
+            <w:hideMark/>
+          </w:tcPr>
+          <w:p>
+            <w:pPr>
+              <w:rPr>
+                <w:b/>
+                <w:bCs/>
+              </w:rPr>
+            </w:pPr>
+            <w:r>
+              <w:rPr>
+                <w:b/>
+                <w:bCs/>
+              </w:rPr>
+              <w:t>Nome</w:t>
+            </w:r>
+          </w:p>
+        </w:tc>
+        <w:tc>
+          <w:tcPr>
+            <w:tcW w:w="8125" w:type="dxa"/>
+            <w:gridSpan w:val="5"/>
+            <w:tcBorders>
+              <w:top w:val="single" w:sz="2" w:space="0" w:color="auto"/>
+              <w:left w:val="single" w:sz="2" w:space="0" w:color="auto"/>
+              <w:bottom w:val="single" w:sz="2" w:space="0" w:color="auto"/>
+              <w:right w:val="single" w:sz="2" w:space="0" w:color="auto"/>
+            </w:tcBorders>
+            <w:hideMark/>
+          </w:tcPr>
+          <w:p>
+            <w:r>
+              <w:t xml:space="preserve">Eliminazione attività </w:t>
+            </w:r>
+          </w:p>
+        </w:tc>
+      </w:tr>
+      <w:tr>
+        <w:tc>
+          <w:tcPr>
+            <w:tcW w:w="1520" w:type="dxa"/>
+            <w:tcBorders>
+              <w:top w:val="single" w:sz="2" w:space="0" w:color="auto"/>
+              <w:left w:val="single" w:sz="2" w:space="0" w:color="auto"/>
+              <w:bottom w:val="single" w:sz="2" w:space="0" w:color="auto"/>
+              <w:right w:val="single" w:sz="2" w:space="0" w:color="auto"/>
+            </w:tcBorders>
+            <w:shd w:val="clear" w:color="auto" w:fill="D9D9D9" w:themeFill="background1" w:themeFillShade="D9"/>
+            <w:hideMark/>
+          </w:tcPr>
+          <w:p>
+            <w:pPr>
+              <w:rPr>
+                <w:b/>
+                <w:bCs/>
+              </w:rPr>
+            </w:pPr>
+            <w:r>
+              <w:rPr>
+                <w:b/>
+                <w:bCs/>
+              </w:rPr>
+              <w:t>Note</w:t>
+            </w:r>
+          </w:p>
+        </w:tc>
+        <w:tc>
+          <w:tcPr>
+            <w:tcW w:w="8125" w:type="dxa"/>
+            <w:gridSpan w:val="5"/>
+            <w:tcBorders>
+              <w:top w:val="single" w:sz="2" w:space="0" w:color="auto"/>
+              <w:left w:val="single" w:sz="2" w:space="0" w:color="auto"/>
+              <w:bottom w:val="single" w:sz="2" w:space="0" w:color="auto"/>
+              <w:right w:val="single" w:sz="2" w:space="0" w:color="auto"/>
+            </w:tcBorders>
+            <w:hideMark/>
+          </w:tcPr>
+          <w:p>
+            <w:r>
+              <w:t xml:space="preserve">Eliminare le attività create in precedenza </w:t>
+            </w:r>
+          </w:p>
+        </w:tc>
+      </w:tr>
+    </w:tbl>
+    <w:p/>
+    <w:p/>
+    <w:tbl>
+      <w:tblPr>
+        <w:tblW w:w="9645" w:type="dxa"/>
+        <w:tblInd w:w="-8" w:type="dxa"/>
+        <w:tblBorders>
+          <w:top w:val="single" w:sz="2" w:space="0" w:color="auto"/>
+          <w:left w:val="single" w:sz="2" w:space="0" w:color="auto"/>
+          <w:bottom w:val="single" w:sz="2" w:space="0" w:color="auto"/>
+          <w:right w:val="single" w:sz="2" w:space="0" w:color="auto"/>
+          <w:insideH w:val="single" w:sz="2" w:space="0" w:color="auto"/>
+          <w:insideV w:val="single" w:sz="2" w:space="0" w:color="auto"/>
+        </w:tblBorders>
+        <w:tblLayout w:type="fixed"/>
+        <w:tblCellMar>
+          <w:top w:w="57" w:type="dxa"/>
+          <w:bottom w:w="57" w:type="dxa"/>
+        </w:tblCellMar>
+        <w:tblLook w:val="00A0" w:firstRow="1" w:lastRow="0" w:firstColumn="1" w:lastColumn="0" w:noHBand="0" w:noVBand="0"/>
+      </w:tblPr>
+      <w:tblGrid>
+        <w:gridCol w:w="1520"/>
+        <w:gridCol w:w="3497"/>
+        <w:gridCol w:w="1417"/>
+        <w:gridCol w:w="567"/>
+        <w:gridCol w:w="1299"/>
+        <w:gridCol w:w="1345"/>
+      </w:tblGrid>
+      <w:tr>
+        <w:tc>
+          <w:tcPr>
+            <w:tcW w:w="1520" w:type="dxa"/>
+            <w:tcBorders>
+              <w:top w:val="single" w:sz="2" w:space="0" w:color="auto"/>
+              <w:left w:val="single" w:sz="2" w:space="0" w:color="auto"/>
+              <w:bottom w:val="single" w:sz="2" w:space="0" w:color="auto"/>
+              <w:right w:val="single" w:sz="2" w:space="0" w:color="auto"/>
+            </w:tcBorders>
+            <w:shd w:val="clear" w:color="auto" w:fill="D9D9D9" w:themeFill="background1" w:themeFillShade="D9"/>
+            <w:hideMark/>
+          </w:tcPr>
+          <w:p>
+            <w:pPr>
+              <w:rPr>
+                <w:b/>
+                <w:bCs/>
+              </w:rPr>
+            </w:pPr>
+            <w:r>
+              <w:rPr>
+                <w:b/>
+                <w:bCs/>
+              </w:rPr>
+              <w:t>Requisito</w:t>
+            </w:r>
+          </w:p>
+        </w:tc>
+        <w:tc>
+          <w:tcPr>
+            <w:tcW w:w="3497" w:type="dxa"/>
+            <w:tcBorders>
+              <w:top w:val="single" w:sz="2" w:space="0" w:color="auto"/>
+              <w:left w:val="single" w:sz="2" w:space="0" w:color="auto"/>
+              <w:bottom w:val="single" w:sz="2" w:space="0" w:color="auto"/>
+              <w:right w:val="single" w:sz="2" w:space="0" w:color="auto"/>
+            </w:tcBorders>
+            <w:hideMark/>
+          </w:tcPr>
+          <w:p>
+            <w:r>
+              <w:t>Req-0</w:t>
+            </w:r>
+            <w:r>
+              <w:t>09</w:t>
+            </w:r>
+          </w:p>
+        </w:tc>
+        <w:tc>
+          <w:tcPr>
+            <w:tcW w:w="1417" w:type="dxa"/>
+            <w:tcBorders>
+              <w:top w:val="single" w:sz="2" w:space="0" w:color="auto"/>
+              <w:left w:val="single" w:sz="2" w:space="0" w:color="auto"/>
+              <w:bottom w:val="single" w:sz="2" w:space="0" w:color="auto"/>
+              <w:right w:val="single" w:sz="2" w:space="0" w:color="auto"/>
+            </w:tcBorders>
+            <w:shd w:val="clear" w:color="auto" w:fill="D9D9D9" w:themeFill="background1" w:themeFillShade="D9"/>
+            <w:hideMark/>
+          </w:tcPr>
+          <w:p>
+            <w:r>
+              <w:rPr>
+                <w:b/>
+                <w:bCs/>
+              </w:rPr>
+              <w:t>Priorità</w:t>
+            </w:r>
+          </w:p>
+        </w:tc>
+        <w:tc>
+          <w:tcPr>
+            <w:tcW w:w="567" w:type="dxa"/>
+            <w:tcBorders>
+              <w:top w:val="single" w:sz="2" w:space="0" w:color="auto"/>
+              <w:left w:val="single" w:sz="2" w:space="0" w:color="auto"/>
+              <w:bottom w:val="single" w:sz="2" w:space="0" w:color="auto"/>
+              <w:right w:val="single" w:sz="2" w:space="0" w:color="auto"/>
+            </w:tcBorders>
+            <w:hideMark/>
+          </w:tcPr>
+          <w:p>
+            <w:r>
+              <w:t>1</w:t>
+            </w:r>
+          </w:p>
+        </w:tc>
+        <w:tc>
+          <w:tcPr>
+            <w:tcW w:w="1299" w:type="dxa"/>
+            <w:tcBorders>
+              <w:top w:val="single" w:sz="2" w:space="0" w:color="auto"/>
+              <w:left w:val="single" w:sz="2" w:space="0" w:color="auto"/>
+              <w:bottom w:val="single" w:sz="2" w:space="0" w:color="auto"/>
+              <w:right w:val="single" w:sz="2" w:space="0" w:color="auto"/>
+            </w:tcBorders>
+            <w:shd w:val="clear" w:color="auto" w:fill="D9D9D9" w:themeFill="background1" w:themeFillShade="D9"/>
+            <w:hideMark/>
+          </w:tcPr>
+          <w:p>
+            <w:r>
+              <w:rPr>
+                <w:b/>
+                <w:bCs/>
+              </w:rPr>
+              <w:t>Versione</w:t>
+            </w:r>
+          </w:p>
+        </w:tc>
+        <w:tc>
+          <w:tcPr>
+            <w:tcW w:w="1345" w:type="dxa"/>
+            <w:tcBorders>
+              <w:top w:val="single" w:sz="2" w:space="0" w:color="auto"/>
+              <w:left w:val="single" w:sz="2" w:space="0" w:color="auto"/>
+              <w:bottom w:val="single" w:sz="2" w:space="0" w:color="auto"/>
+              <w:right w:val="single" w:sz="2" w:space="0" w:color="auto"/>
+            </w:tcBorders>
+            <w:hideMark/>
+          </w:tcPr>
+          <w:p>
+            <w:r>
+              <w:t>1.0</w:t>
+            </w:r>
+          </w:p>
+        </w:tc>
+      </w:tr>
+      <w:tr>
+        <w:tc>
+          <w:tcPr>
+            <w:tcW w:w="1520" w:type="dxa"/>
+            <w:tcBorders>
+              <w:top w:val="single" w:sz="2" w:space="0" w:color="auto"/>
+              <w:left w:val="single" w:sz="2" w:space="0" w:color="auto"/>
+              <w:bottom w:val="single" w:sz="2" w:space="0" w:color="auto"/>
+              <w:right w:val="single" w:sz="2" w:space="0" w:color="auto"/>
+            </w:tcBorders>
+            <w:shd w:val="clear" w:color="auto" w:fill="D9D9D9" w:themeFill="background1" w:themeFillShade="D9"/>
+            <w:hideMark/>
+          </w:tcPr>
+          <w:p>
+            <w:pPr>
+              <w:rPr>
+                <w:b/>
+                <w:bCs/>
+              </w:rPr>
+            </w:pPr>
+            <w:r>
+              <w:rPr>
+                <w:b/>
+                <w:bCs/>
+              </w:rPr>
+              <w:t>Nome</w:t>
+            </w:r>
+          </w:p>
+        </w:tc>
+        <w:tc>
+          <w:tcPr>
+            <w:tcW w:w="8125" w:type="dxa"/>
+            <w:gridSpan w:val="5"/>
+            <w:tcBorders>
+              <w:top w:val="single" w:sz="2" w:space="0" w:color="auto"/>
+              <w:left w:val="single" w:sz="2" w:space="0" w:color="auto"/>
+              <w:bottom w:val="single" w:sz="2" w:space="0" w:color="auto"/>
+              <w:right w:val="single" w:sz="2" w:space="0" w:color="auto"/>
+            </w:tcBorders>
+            <w:hideMark/>
+          </w:tcPr>
+          <w:p>
+            <w:r>
+              <w:t xml:space="preserve">Personalizzazione font e testo  </w:t>
+            </w:r>
+          </w:p>
+        </w:tc>
+      </w:tr>
+      <w:tr>
+        <w:tc>
+          <w:tcPr>
+            <w:tcW w:w="1520" w:type="dxa"/>
+            <w:tcBorders>
+              <w:top w:val="single" w:sz="2" w:space="0" w:color="auto"/>
+              <w:left w:val="single" w:sz="2" w:space="0" w:color="auto"/>
+              <w:bottom w:val="single" w:sz="2" w:space="0" w:color="auto"/>
+              <w:right w:val="single" w:sz="2" w:space="0" w:color="auto"/>
+            </w:tcBorders>
+            <w:shd w:val="clear" w:color="auto" w:fill="D9D9D9" w:themeFill="background1" w:themeFillShade="D9"/>
+            <w:hideMark/>
+          </w:tcPr>
+          <w:p>
+            <w:pPr>
+              <w:rPr>
+                <w:b/>
+                <w:bCs/>
+              </w:rPr>
+            </w:pPr>
+            <w:r>
+              <w:rPr>
+                <w:b/>
+                <w:bCs/>
+              </w:rPr>
+              <w:t>Note</w:t>
+            </w:r>
+          </w:p>
+        </w:tc>
+        <w:tc>
+          <w:tcPr>
+            <w:tcW w:w="8125" w:type="dxa"/>
+            <w:gridSpan w:val="5"/>
+            <w:tcBorders>
+              <w:top w:val="single" w:sz="2" w:space="0" w:color="auto"/>
+              <w:left w:val="single" w:sz="2" w:space="0" w:color="auto"/>
+              <w:bottom w:val="single" w:sz="2" w:space="0" w:color="auto"/>
+              <w:right w:val="single" w:sz="2" w:space="0" w:color="auto"/>
+            </w:tcBorders>
+            <w:hideMark/>
+          </w:tcPr>
+          <w:p>
+            <w:r>
+              <w:t xml:space="preserve">Consente di personalizzare font e testo come vogliamo  </w:t>
+            </w:r>
+          </w:p>
+        </w:tc>
+      </w:tr>
+    </w:tbl>
+    <w:p/>
+    <w:p/>
+    <w:tbl>
+      <w:tblPr>
+        <w:tblW w:w="9645" w:type="dxa"/>
+        <w:tblInd w:w="-8" w:type="dxa"/>
+        <w:tblBorders>
+          <w:top w:val="single" w:sz="2" w:space="0" w:color="auto"/>
+          <w:left w:val="single" w:sz="2" w:space="0" w:color="auto"/>
+          <w:bottom w:val="single" w:sz="2" w:space="0" w:color="auto"/>
+          <w:right w:val="single" w:sz="2" w:space="0" w:color="auto"/>
+          <w:insideH w:val="single" w:sz="2" w:space="0" w:color="auto"/>
+          <w:insideV w:val="single" w:sz="2" w:space="0" w:color="auto"/>
+        </w:tblBorders>
+        <w:tblLayout w:type="fixed"/>
+        <w:tblCellMar>
+          <w:top w:w="57" w:type="dxa"/>
+          <w:bottom w:w="57" w:type="dxa"/>
+        </w:tblCellMar>
+        <w:tblLook w:val="00A0" w:firstRow="1" w:lastRow="0" w:firstColumn="1" w:lastColumn="0" w:noHBand="0" w:noVBand="0"/>
+      </w:tblPr>
+      <w:tblGrid>
+        <w:gridCol w:w="1520"/>
+        <w:gridCol w:w="3497"/>
+        <w:gridCol w:w="1417"/>
+        <w:gridCol w:w="567"/>
+        <w:gridCol w:w="1299"/>
+        <w:gridCol w:w="1345"/>
+      </w:tblGrid>
+      <w:tr>
+        <w:tc>
+          <w:tcPr>
+            <w:tcW w:w="1520" w:type="dxa"/>
+            <w:tcBorders>
+              <w:top w:val="single" w:sz="2" w:space="0" w:color="auto"/>
+              <w:left w:val="single" w:sz="2" w:space="0" w:color="auto"/>
+              <w:bottom w:val="single" w:sz="2" w:space="0" w:color="auto"/>
+              <w:right w:val="single" w:sz="2" w:space="0" w:color="auto"/>
+            </w:tcBorders>
+            <w:shd w:val="clear" w:color="auto" w:fill="D9D9D9" w:themeFill="background1" w:themeFillShade="D9"/>
+            <w:hideMark/>
+          </w:tcPr>
+          <w:p>
+            <w:pPr>
+              <w:rPr>
+                <w:b/>
+                <w:bCs/>
+              </w:rPr>
+            </w:pPr>
+            <w:r>
+              <w:rPr>
+                <w:b/>
+                <w:bCs/>
+              </w:rPr>
+              <w:t>Requisito</w:t>
+            </w:r>
+          </w:p>
+        </w:tc>
+        <w:tc>
+          <w:tcPr>
+            <w:tcW w:w="3497" w:type="dxa"/>
+            <w:tcBorders>
+              <w:top w:val="single" w:sz="2" w:space="0" w:color="auto"/>
+              <w:left w:val="single" w:sz="2" w:space="0" w:color="auto"/>
+              <w:bottom w:val="single" w:sz="2" w:space="0" w:color="auto"/>
+              <w:right w:val="single" w:sz="2" w:space="0" w:color="auto"/>
+            </w:tcBorders>
+            <w:hideMark/>
+          </w:tcPr>
+          <w:p>
+            <w:r>
+              <w:t>Req-</w:t>
+            </w:r>
+            <w:r>
+              <w:t>010</w:t>
+            </w:r>
+          </w:p>
+        </w:tc>
+        <w:tc>
+          <w:tcPr>
+            <w:tcW w:w="1417" w:type="dxa"/>
+            <w:tcBorders>
+              <w:top w:val="single" w:sz="2" w:space="0" w:color="auto"/>
+              <w:left w:val="single" w:sz="2" w:space="0" w:color="auto"/>
+              <w:bottom w:val="single" w:sz="2" w:space="0" w:color="auto"/>
+              <w:right w:val="single" w:sz="2" w:space="0" w:color="auto"/>
+            </w:tcBorders>
+            <w:shd w:val="clear" w:color="auto" w:fill="D9D9D9" w:themeFill="background1" w:themeFillShade="D9"/>
+            <w:hideMark/>
+          </w:tcPr>
+          <w:p>
+            <w:r>
+              <w:rPr>
+                <w:b/>
+                <w:bCs/>
+              </w:rPr>
+              <w:t>Priorità</w:t>
+            </w:r>
+          </w:p>
+        </w:tc>
+        <w:tc>
+          <w:tcPr>
+            <w:tcW w:w="567" w:type="dxa"/>
+            <w:tcBorders>
+              <w:top w:val="single" w:sz="2" w:space="0" w:color="auto"/>
+              <w:left w:val="single" w:sz="2" w:space="0" w:color="auto"/>
+              <w:bottom w:val="single" w:sz="2" w:space="0" w:color="auto"/>
+              <w:right w:val="single" w:sz="2" w:space="0" w:color="auto"/>
+            </w:tcBorders>
+            <w:hideMark/>
+          </w:tcPr>
+          <w:p>
+            <w:r>
+              <w:t>1</w:t>
+            </w:r>
+          </w:p>
+        </w:tc>
+        <w:tc>
+          <w:tcPr>
+            <w:tcW w:w="1299" w:type="dxa"/>
+            <w:tcBorders>
+              <w:top w:val="single" w:sz="2" w:space="0" w:color="auto"/>
+              <w:left w:val="single" w:sz="2" w:space="0" w:color="auto"/>
+              <w:bottom w:val="single" w:sz="2" w:space="0" w:color="auto"/>
+              <w:right w:val="single" w:sz="2" w:space="0" w:color="auto"/>
+            </w:tcBorders>
+            <w:shd w:val="clear" w:color="auto" w:fill="D9D9D9" w:themeFill="background1" w:themeFillShade="D9"/>
+            <w:hideMark/>
+          </w:tcPr>
+          <w:p>
+            <w:r>
+              <w:rPr>
+                <w:b/>
+                <w:bCs/>
+              </w:rPr>
+              <w:t>Versione</w:t>
+            </w:r>
+          </w:p>
+        </w:tc>
+        <w:tc>
+          <w:tcPr>
+            <w:tcW w:w="1345" w:type="dxa"/>
+            <w:tcBorders>
+              <w:top w:val="single" w:sz="2" w:space="0" w:color="auto"/>
+              <w:left w:val="single" w:sz="2" w:space="0" w:color="auto"/>
+              <w:bottom w:val="single" w:sz="2" w:space="0" w:color="auto"/>
+              <w:right w:val="single" w:sz="2" w:space="0" w:color="auto"/>
+            </w:tcBorders>
+            <w:hideMark/>
+          </w:tcPr>
+          <w:p>
+            <w:r>
+              <w:t>1.0</w:t>
+            </w:r>
+          </w:p>
+        </w:tc>
+      </w:tr>
+      <w:tr>
+        <w:tc>
+          <w:tcPr>
+            <w:tcW w:w="1520" w:type="dxa"/>
+            <w:tcBorders>
+              <w:top w:val="single" w:sz="2" w:space="0" w:color="auto"/>
+              <w:left w:val="single" w:sz="2" w:space="0" w:color="auto"/>
+              <w:bottom w:val="single" w:sz="2" w:space="0" w:color="auto"/>
+              <w:right w:val="single" w:sz="2" w:space="0" w:color="auto"/>
+            </w:tcBorders>
+            <w:shd w:val="clear" w:color="auto" w:fill="D9D9D9" w:themeFill="background1" w:themeFillShade="D9"/>
+            <w:hideMark/>
+          </w:tcPr>
+          <w:p>
+            <w:pPr>
+              <w:rPr>
+                <w:b/>
+                <w:bCs/>
+              </w:rPr>
+            </w:pPr>
+            <w:r>
+              <w:rPr>
+                <w:b/>
+                <w:bCs/>
+              </w:rPr>
+              <w:t>Nome</w:t>
+            </w:r>
+          </w:p>
+        </w:tc>
+        <w:tc>
+          <w:tcPr>
+            <w:tcW w:w="8125" w:type="dxa"/>
+            <w:gridSpan w:val="5"/>
+            <w:tcBorders>
+              <w:top w:val="single" w:sz="2" w:space="0" w:color="auto"/>
+              <w:left w:val="single" w:sz="2" w:space="0" w:color="auto"/>
+              <w:bottom w:val="single" w:sz="2" w:space="0" w:color="auto"/>
+              <w:right w:val="single" w:sz="2" w:space="0" w:color="auto"/>
+            </w:tcBorders>
+            <w:hideMark/>
+          </w:tcPr>
+          <w:p>
+            <w:r>
+              <w:t xml:space="preserve">Personalizzazione notifiche </w:t>
+            </w:r>
+          </w:p>
+        </w:tc>
+      </w:tr>
+      <w:tr>
+        <w:tc>
+          <w:tcPr>
+            <w:tcW w:w="1520" w:type="dxa"/>
+            <w:tcBorders>
+              <w:top w:val="single" w:sz="2" w:space="0" w:color="auto"/>
+              <w:left w:val="single" w:sz="2" w:space="0" w:color="auto"/>
+              <w:bottom w:val="single" w:sz="2" w:space="0" w:color="auto"/>
+              <w:right w:val="single" w:sz="2" w:space="0" w:color="auto"/>
+            </w:tcBorders>
+            <w:shd w:val="clear" w:color="auto" w:fill="D9D9D9" w:themeFill="background1" w:themeFillShade="D9"/>
+            <w:hideMark/>
+          </w:tcPr>
+          <w:p>
+            <w:pPr>
+              <w:rPr>
+                <w:b/>
+                <w:bCs/>
+              </w:rPr>
+            </w:pPr>
+            <w:r>
+              <w:rPr>
+                <w:b/>
+                <w:bCs/>
+              </w:rPr>
+              <w:t>Note</w:t>
+            </w:r>
+          </w:p>
+        </w:tc>
+        <w:tc>
+          <w:tcPr>
+            <w:tcW w:w="8125" w:type="dxa"/>
+            <w:gridSpan w:val="5"/>
+            <w:tcBorders>
+              <w:top w:val="single" w:sz="2" w:space="0" w:color="auto"/>
+              <w:left w:val="single" w:sz="2" w:space="0" w:color="auto"/>
+              <w:bottom w:val="single" w:sz="2" w:space="0" w:color="auto"/>
+              <w:right w:val="single" w:sz="2" w:space="0" w:color="auto"/>
+            </w:tcBorders>
+            <w:hideMark/>
+          </w:tcPr>
+          <w:p>
+            <w:r>
+              <w:t xml:space="preserve">Consente di personalizzare il suono e l’estetica delle notifiche </w:t>
+            </w:r>
+          </w:p>
+        </w:tc>
+      </w:tr>
+    </w:tbl>
+    <w:p/>
+    <w:p/>
+    <w:tbl>
+      <w:tblPr>
+        <w:tblW w:w="9645" w:type="dxa"/>
+        <w:tblInd w:w="-8" w:type="dxa"/>
+        <w:tblBorders>
+          <w:top w:val="single" w:sz="2" w:space="0" w:color="auto"/>
+          <w:left w:val="single" w:sz="2" w:space="0" w:color="auto"/>
+          <w:bottom w:val="single" w:sz="2" w:space="0" w:color="auto"/>
+          <w:right w:val="single" w:sz="2" w:space="0" w:color="auto"/>
+          <w:insideH w:val="single" w:sz="2" w:space="0" w:color="auto"/>
+          <w:insideV w:val="single" w:sz="2" w:space="0" w:color="auto"/>
+        </w:tblBorders>
+        <w:tblLayout w:type="fixed"/>
+        <w:tblCellMar>
+          <w:top w:w="57" w:type="dxa"/>
+          <w:bottom w:w="57" w:type="dxa"/>
+        </w:tblCellMar>
+        <w:tblLook w:val="00A0" w:firstRow="1" w:lastRow="0" w:firstColumn="1" w:lastColumn="0" w:noHBand="0" w:noVBand="0"/>
+      </w:tblPr>
+      <w:tblGrid>
+        <w:gridCol w:w="1520"/>
+        <w:gridCol w:w="3497"/>
+        <w:gridCol w:w="1417"/>
+        <w:gridCol w:w="567"/>
+        <w:gridCol w:w="1299"/>
+        <w:gridCol w:w="1345"/>
+      </w:tblGrid>
+      <w:tr>
+        <w:tc>
+          <w:tcPr>
+            <w:tcW w:w="1520" w:type="dxa"/>
+            <w:tcBorders>
+              <w:top w:val="single" w:sz="2" w:space="0" w:color="auto"/>
+              <w:left w:val="single" w:sz="2" w:space="0" w:color="auto"/>
+              <w:bottom w:val="single" w:sz="2" w:space="0" w:color="auto"/>
+              <w:right w:val="single" w:sz="2" w:space="0" w:color="auto"/>
+            </w:tcBorders>
+            <w:shd w:val="clear" w:color="auto" w:fill="D9D9D9" w:themeFill="background1" w:themeFillShade="D9"/>
+            <w:hideMark/>
+          </w:tcPr>
+          <w:p>
+            <w:pPr>
+              <w:rPr>
+                <w:b/>
+                <w:bCs/>
+              </w:rPr>
+            </w:pPr>
+            <w:r>
+              <w:rPr>
+                <w:b/>
+                <w:bCs/>
+              </w:rPr>
+              <w:t>Requisito</w:t>
+            </w:r>
+          </w:p>
+        </w:tc>
+        <w:tc>
+          <w:tcPr>
+            <w:tcW w:w="3497" w:type="dxa"/>
+            <w:tcBorders>
+              <w:top w:val="single" w:sz="2" w:space="0" w:color="auto"/>
+              <w:left w:val="single" w:sz="2" w:space="0" w:color="auto"/>
+              <w:bottom w:val="single" w:sz="2" w:space="0" w:color="auto"/>
+              <w:right w:val="single" w:sz="2" w:space="0" w:color="auto"/>
+            </w:tcBorders>
+            <w:hideMark/>
+          </w:tcPr>
+          <w:p>
+            <w:r>
+              <w:t>Req-</w:t>
+            </w:r>
+            <w:r>
+              <w:t>01</w:t>
+            </w:r>
+            <w:r>
+              <w:t>1</w:t>
+            </w:r>
+          </w:p>
+        </w:tc>
+        <w:tc>
+          <w:tcPr>
+            <w:tcW w:w="1417" w:type="dxa"/>
+            <w:tcBorders>
+              <w:top w:val="single" w:sz="2" w:space="0" w:color="auto"/>
+              <w:left w:val="single" w:sz="2" w:space="0" w:color="auto"/>
+              <w:bottom w:val="single" w:sz="2" w:space="0" w:color="auto"/>
+              <w:right w:val="single" w:sz="2" w:space="0" w:color="auto"/>
+            </w:tcBorders>
+            <w:shd w:val="clear" w:color="auto" w:fill="D9D9D9" w:themeFill="background1" w:themeFillShade="D9"/>
+            <w:hideMark/>
+          </w:tcPr>
+          <w:p>
+            <w:r>
+              <w:rPr>
+                <w:b/>
+                <w:bCs/>
+              </w:rPr>
+              <w:t>Priorità</w:t>
+            </w:r>
+          </w:p>
+        </w:tc>
+        <w:tc>
+          <w:tcPr>
+            <w:tcW w:w="567" w:type="dxa"/>
+            <w:tcBorders>
+              <w:top w:val="single" w:sz="2" w:space="0" w:color="auto"/>
+              <w:left w:val="single" w:sz="2" w:space="0" w:color="auto"/>
+              <w:bottom w:val="single" w:sz="2" w:space="0" w:color="auto"/>
+              <w:right w:val="single" w:sz="2" w:space="0" w:color="auto"/>
+            </w:tcBorders>
+            <w:hideMark/>
+          </w:tcPr>
+          <w:p>
+            <w:r>
+              <w:t>1</w:t>
+            </w:r>
+          </w:p>
+        </w:tc>
+        <w:tc>
+          <w:tcPr>
+            <w:tcW w:w="1299" w:type="dxa"/>
+            <w:tcBorders>
+              <w:top w:val="single" w:sz="2" w:space="0" w:color="auto"/>
+              <w:left w:val="single" w:sz="2" w:space="0" w:color="auto"/>
+              <w:bottom w:val="single" w:sz="2" w:space="0" w:color="auto"/>
+              <w:right w:val="single" w:sz="2" w:space="0" w:color="auto"/>
+            </w:tcBorders>
+            <w:shd w:val="clear" w:color="auto" w:fill="D9D9D9" w:themeFill="background1" w:themeFillShade="D9"/>
+            <w:hideMark/>
+          </w:tcPr>
+          <w:p>
+            <w:r>
+              <w:rPr>
+                <w:b/>
+                <w:bCs/>
+              </w:rPr>
+              <w:t>Versione</w:t>
+            </w:r>
+          </w:p>
+        </w:tc>
+        <w:tc>
+          <w:tcPr>
+            <w:tcW w:w="1345" w:type="dxa"/>
+            <w:tcBorders>
+              <w:top w:val="single" w:sz="2" w:space="0" w:color="auto"/>
+              <w:left w:val="single" w:sz="2" w:space="0" w:color="auto"/>
+              <w:bottom w:val="single" w:sz="2" w:space="0" w:color="auto"/>
+              <w:right w:val="single" w:sz="2" w:space="0" w:color="auto"/>
+            </w:tcBorders>
+            <w:hideMark/>
+          </w:tcPr>
+          <w:p>
+            <w:r>
+              <w:t>1.0</w:t>
+            </w:r>
+          </w:p>
+        </w:tc>
+      </w:tr>
+      <w:tr>
+        <w:tc>
+          <w:tcPr>
+            <w:tcW w:w="1520" w:type="dxa"/>
+            <w:tcBorders>
+              <w:top w:val="single" w:sz="2" w:space="0" w:color="auto"/>
+              <w:left w:val="single" w:sz="2" w:space="0" w:color="auto"/>
+              <w:bottom w:val="single" w:sz="2" w:space="0" w:color="auto"/>
+              <w:right w:val="single" w:sz="2" w:space="0" w:color="auto"/>
+            </w:tcBorders>
+            <w:shd w:val="clear" w:color="auto" w:fill="D9D9D9" w:themeFill="background1" w:themeFillShade="D9"/>
+            <w:hideMark/>
+          </w:tcPr>
+          <w:p>
+            <w:pPr>
+              <w:rPr>
+                <w:b/>
+                <w:bCs/>
+              </w:rPr>
+            </w:pPr>
+            <w:r>
+              <w:rPr>
+                <w:b/>
+                <w:bCs/>
+              </w:rPr>
+              <w:t>Nome</w:t>
+            </w:r>
+          </w:p>
+        </w:tc>
+        <w:tc>
+          <w:tcPr>
+            <w:tcW w:w="8125" w:type="dxa"/>
+            <w:gridSpan w:val="5"/>
+            <w:tcBorders>
+              <w:top w:val="single" w:sz="2" w:space="0" w:color="auto"/>
+              <w:left w:val="single" w:sz="2" w:space="0" w:color="auto"/>
+              <w:bottom w:val="single" w:sz="2" w:space="0" w:color="auto"/>
+              <w:right w:val="single" w:sz="2" w:space="0" w:color="auto"/>
+            </w:tcBorders>
+            <w:hideMark/>
+          </w:tcPr>
+          <w:p>
+            <w:r>
+              <w:t xml:space="preserve">Palette colori predefinita </w:t>
+            </w:r>
+          </w:p>
+        </w:tc>
+      </w:tr>
+      <w:tr>
+        <w:tc>
+          <w:tcPr>
+            <w:tcW w:w="1520" w:type="dxa"/>
+            <w:tcBorders>
+              <w:top w:val="single" w:sz="2" w:space="0" w:color="auto"/>
+              <w:left w:val="single" w:sz="2" w:space="0" w:color="auto"/>
+              <w:bottom w:val="single" w:sz="2" w:space="0" w:color="auto"/>
+              <w:right w:val="single" w:sz="2" w:space="0" w:color="auto"/>
+            </w:tcBorders>
+            <w:shd w:val="clear" w:color="auto" w:fill="D9D9D9" w:themeFill="background1" w:themeFillShade="D9"/>
+            <w:hideMark/>
+          </w:tcPr>
+          <w:p>
+            <w:pPr>
+              <w:rPr>
+                <w:b/>
+                <w:bCs/>
+              </w:rPr>
+            </w:pPr>
+            <w:r>
+              <w:rPr>
+                <w:b/>
+                <w:bCs/>
+              </w:rPr>
+              <w:t>Note</w:t>
+            </w:r>
+          </w:p>
+        </w:tc>
+        <w:tc>
+          <w:tcPr>
+            <w:tcW w:w="8125" w:type="dxa"/>
+            <w:gridSpan w:val="5"/>
+            <w:tcBorders>
+              <w:top w:val="single" w:sz="2" w:space="0" w:color="auto"/>
+              <w:left w:val="single" w:sz="2" w:space="0" w:color="auto"/>
+              <w:bottom w:val="single" w:sz="2" w:space="0" w:color="auto"/>
+              <w:right w:val="single" w:sz="2" w:space="0" w:color="auto"/>
+            </w:tcBorders>
+            <w:hideMark/>
+          </w:tcPr>
+          <w:p>
+            <w:r>
+              <w:t xml:space="preserve">Selezionare una palette che più ci piace come palette predefinita </w:t>
+            </w:r>
+          </w:p>
+        </w:tc>
+      </w:tr>
+    </w:tbl>
+    <w:p/>
+    <w:p/>
+    <w:p/>
+    <w:p/>
+    <w:tbl>
+      <w:tblPr>
+        <w:tblW w:w="9645" w:type="dxa"/>
+        <w:tblInd w:w="-8" w:type="dxa"/>
+        <w:tblBorders>
+          <w:top w:val="single" w:sz="2" w:space="0" w:color="auto"/>
+          <w:left w:val="single" w:sz="2" w:space="0" w:color="auto"/>
+          <w:bottom w:val="single" w:sz="2" w:space="0" w:color="auto"/>
+          <w:right w:val="single" w:sz="2" w:space="0" w:color="auto"/>
+          <w:insideH w:val="single" w:sz="2" w:space="0" w:color="auto"/>
+          <w:insideV w:val="single" w:sz="2" w:space="0" w:color="auto"/>
+        </w:tblBorders>
+        <w:tblLayout w:type="fixed"/>
+        <w:tblCellMar>
+          <w:top w:w="57" w:type="dxa"/>
+          <w:bottom w:w="57" w:type="dxa"/>
+        </w:tblCellMar>
+        <w:tblLook w:val="00A0" w:firstRow="1" w:lastRow="0" w:firstColumn="1" w:lastColumn="0" w:noHBand="0" w:noVBand="0"/>
+      </w:tblPr>
+      <w:tblGrid>
+        <w:gridCol w:w="1520"/>
+        <w:gridCol w:w="3497"/>
+        <w:gridCol w:w="1417"/>
+        <w:gridCol w:w="567"/>
+        <w:gridCol w:w="1299"/>
+        <w:gridCol w:w="1345"/>
+      </w:tblGrid>
+      <w:tr>
+        <w:tc>
+          <w:tcPr>
+            <w:tcW w:w="1520" w:type="dxa"/>
+            <w:tcBorders>
+              <w:top w:val="single" w:sz="2" w:space="0" w:color="auto"/>
+              <w:left w:val="single" w:sz="2" w:space="0" w:color="auto"/>
+              <w:bottom w:val="single" w:sz="2" w:space="0" w:color="auto"/>
+              <w:right w:val="single" w:sz="2" w:space="0" w:color="auto"/>
+            </w:tcBorders>
+            <w:shd w:val="clear" w:color="auto" w:fill="D9D9D9" w:themeFill="background1" w:themeFillShade="D9"/>
+            <w:hideMark/>
+          </w:tcPr>
+          <w:p>
+            <w:pPr>
+              <w:rPr>
+                <w:b/>
+                <w:bCs/>
+              </w:rPr>
+            </w:pPr>
+            <w:r>
+              <w:rPr>
+                <w:b/>
+                <w:bCs/>
+              </w:rPr>
+              <w:lastRenderedPageBreak/>
+              <w:t>Requisito</w:t>
+            </w:r>
+          </w:p>
+        </w:tc>
+        <w:tc>
+          <w:tcPr>
+            <w:tcW w:w="3497" w:type="dxa"/>
+            <w:tcBorders>
+              <w:top w:val="single" w:sz="2" w:space="0" w:color="auto"/>
+              <w:left w:val="single" w:sz="2" w:space="0" w:color="auto"/>
+              <w:bottom w:val="single" w:sz="2" w:space="0" w:color="auto"/>
+              <w:right w:val="single" w:sz="2" w:space="0" w:color="auto"/>
+            </w:tcBorders>
+            <w:hideMark/>
+          </w:tcPr>
+          <w:p>
+            <w:r>
+              <w:t>Req-</w:t>
+            </w:r>
+            <w:r>
+              <w:t>01</w:t>
+            </w:r>
+            <w:r>
+              <w:t>2</w:t>
+            </w:r>
+          </w:p>
+        </w:tc>
+        <w:tc>
+          <w:tcPr>
+            <w:tcW w:w="1417" w:type="dxa"/>
+            <w:tcBorders>
+              <w:top w:val="single" w:sz="2" w:space="0" w:color="auto"/>
+              <w:left w:val="single" w:sz="2" w:space="0" w:color="auto"/>
+              <w:bottom w:val="single" w:sz="2" w:space="0" w:color="auto"/>
+              <w:right w:val="single" w:sz="2" w:space="0" w:color="auto"/>
+            </w:tcBorders>
+            <w:shd w:val="clear" w:color="auto" w:fill="D9D9D9" w:themeFill="background1" w:themeFillShade="D9"/>
+            <w:hideMark/>
+          </w:tcPr>
+          <w:p>
+            <w:r>
+              <w:rPr>
+                <w:b/>
+                <w:bCs/>
+              </w:rPr>
+              <w:t>Priorità</w:t>
+            </w:r>
+          </w:p>
+        </w:tc>
+        <w:tc>
+          <w:tcPr>
+            <w:tcW w:w="567" w:type="dxa"/>
+            <w:tcBorders>
+              <w:top w:val="single" w:sz="2" w:space="0" w:color="auto"/>
+              <w:left w:val="single" w:sz="2" w:space="0" w:color="auto"/>
+              <w:bottom w:val="single" w:sz="2" w:space="0" w:color="auto"/>
+              <w:right w:val="single" w:sz="2" w:space="0" w:color="auto"/>
+            </w:tcBorders>
+            <w:hideMark/>
+          </w:tcPr>
+          <w:p>
+            <w:r>
+              <w:t>1</w:t>
+            </w:r>
+          </w:p>
+        </w:tc>
+        <w:tc>
+          <w:tcPr>
+            <w:tcW w:w="1299" w:type="dxa"/>
+            <w:tcBorders>
+              <w:top w:val="single" w:sz="2" w:space="0" w:color="auto"/>
+              <w:left w:val="single" w:sz="2" w:space="0" w:color="auto"/>
+              <w:bottom w:val="single" w:sz="2" w:space="0" w:color="auto"/>
+              <w:right w:val="single" w:sz="2" w:space="0" w:color="auto"/>
+            </w:tcBorders>
+            <w:shd w:val="clear" w:color="auto" w:fill="D9D9D9" w:themeFill="background1" w:themeFillShade="D9"/>
+            <w:hideMark/>
+          </w:tcPr>
+          <w:p>
+            <w:r>
+              <w:rPr>
+                <w:b/>
+                <w:bCs/>
+              </w:rPr>
+              <w:t>Versione</w:t>
+            </w:r>
+          </w:p>
+        </w:tc>
+        <w:tc>
+          <w:tcPr>
+            <w:tcW w:w="1345" w:type="dxa"/>
+            <w:tcBorders>
+              <w:top w:val="single" w:sz="2" w:space="0" w:color="auto"/>
+              <w:left w:val="single" w:sz="2" w:space="0" w:color="auto"/>
+              <w:bottom w:val="single" w:sz="2" w:space="0" w:color="auto"/>
+              <w:right w:val="single" w:sz="2" w:space="0" w:color="auto"/>
+            </w:tcBorders>
+            <w:hideMark/>
+          </w:tcPr>
+          <w:p>
+            <w:r>
+              <w:t>1.0</w:t>
+            </w:r>
+          </w:p>
+        </w:tc>
+      </w:tr>
+      <w:tr>
+        <w:tc>
+          <w:tcPr>
+            <w:tcW w:w="1520" w:type="dxa"/>
+            <w:tcBorders>
+              <w:top w:val="single" w:sz="2" w:space="0" w:color="auto"/>
+              <w:left w:val="single" w:sz="2" w:space="0" w:color="auto"/>
+              <w:bottom w:val="single" w:sz="2" w:space="0" w:color="auto"/>
+              <w:right w:val="single" w:sz="2" w:space="0" w:color="auto"/>
+            </w:tcBorders>
+            <w:shd w:val="clear" w:color="auto" w:fill="D9D9D9" w:themeFill="background1" w:themeFillShade="D9"/>
+            <w:hideMark/>
+          </w:tcPr>
+          <w:p>
+            <w:pPr>
+              <w:rPr>
+                <w:b/>
+                <w:bCs/>
+              </w:rPr>
+            </w:pPr>
+            <w:r>
+              <w:rPr>
+                <w:b/>
+                <w:bCs/>
+              </w:rPr>
+              <w:t>Nome</w:t>
+            </w:r>
+          </w:p>
+        </w:tc>
+        <w:tc>
+          <w:tcPr>
+            <w:tcW w:w="8125" w:type="dxa"/>
+            <w:gridSpan w:val="5"/>
+            <w:tcBorders>
+              <w:top w:val="single" w:sz="2" w:space="0" w:color="auto"/>
+              <w:left w:val="single" w:sz="2" w:space="0" w:color="auto"/>
+              <w:bottom w:val="single" w:sz="2" w:space="0" w:color="auto"/>
+              <w:right w:val="single" w:sz="2" w:space="0" w:color="auto"/>
+            </w:tcBorders>
+            <w:hideMark/>
+          </w:tcPr>
+          <w:p>
+            <w:r>
+              <w:t xml:space="preserve">Tema scuro  </w:t>
+            </w:r>
+          </w:p>
+        </w:tc>
+      </w:tr>
+      <w:tr>
+        <w:tc>
+          <w:tcPr>
+            <w:tcW w:w="1520" w:type="dxa"/>
+            <w:tcBorders>
+              <w:top w:val="single" w:sz="2" w:space="0" w:color="auto"/>
+              <w:left w:val="single" w:sz="2" w:space="0" w:color="auto"/>
+              <w:bottom w:val="single" w:sz="2" w:space="0" w:color="auto"/>
+              <w:right w:val="single" w:sz="2" w:space="0" w:color="auto"/>
+            </w:tcBorders>
+            <w:shd w:val="clear" w:color="auto" w:fill="D9D9D9" w:themeFill="background1" w:themeFillShade="D9"/>
+            <w:hideMark/>
+          </w:tcPr>
+          <w:p>
+            <w:pPr>
+              <w:rPr>
+                <w:b/>
+                <w:bCs/>
+              </w:rPr>
+            </w:pPr>
+            <w:r>
+              <w:rPr>
+                <w:b/>
+                <w:bCs/>
+              </w:rPr>
+              <w:t>Note</w:t>
+            </w:r>
+          </w:p>
+        </w:tc>
+        <w:tc>
+          <w:tcPr>
+            <w:tcW w:w="8125" w:type="dxa"/>
+            <w:gridSpan w:val="5"/>
+            <w:tcBorders>
+              <w:top w:val="single" w:sz="2" w:space="0" w:color="auto"/>
+              <w:left w:val="single" w:sz="2" w:space="0" w:color="auto"/>
+              <w:bottom w:val="single" w:sz="2" w:space="0" w:color="auto"/>
+              <w:right w:val="single" w:sz="2" w:space="0" w:color="auto"/>
+            </w:tcBorders>
+            <w:hideMark/>
+          </w:tcPr>
+          <w:p>
+            <w:r>
+              <w:t xml:space="preserve">Consente di cambiare il tema da chiaro a scuro o viceversa </w:t>
+            </w:r>
+          </w:p>
+        </w:tc>
+      </w:tr>
+    </w:tbl>
+    <w:p/>
+    <w:tbl>
+      <w:tblPr>
+        <w:tblW w:w="9645" w:type="dxa"/>
+        <w:tblInd w:w="-8" w:type="dxa"/>
+        <w:tblBorders>
+          <w:top w:val="single" w:sz="2" w:space="0" w:color="auto"/>
+          <w:left w:val="single" w:sz="2" w:space="0" w:color="auto"/>
+          <w:bottom w:val="single" w:sz="2" w:space="0" w:color="auto"/>
+          <w:right w:val="single" w:sz="2" w:space="0" w:color="auto"/>
+          <w:insideH w:val="single" w:sz="2" w:space="0" w:color="auto"/>
+          <w:insideV w:val="single" w:sz="2" w:space="0" w:color="auto"/>
+        </w:tblBorders>
+        <w:tblLayout w:type="fixed"/>
+        <w:tblCellMar>
+          <w:top w:w="57" w:type="dxa"/>
+          <w:bottom w:w="57" w:type="dxa"/>
+        </w:tblCellMar>
+        <w:tblLook w:val="00A0" w:firstRow="1" w:lastRow="0" w:firstColumn="1" w:lastColumn="0" w:noHBand="0" w:noVBand="0"/>
+      </w:tblPr>
+      <w:tblGrid>
+        <w:gridCol w:w="1520"/>
+        <w:gridCol w:w="3497"/>
+        <w:gridCol w:w="1417"/>
+        <w:gridCol w:w="567"/>
+        <w:gridCol w:w="1299"/>
+        <w:gridCol w:w="1345"/>
+      </w:tblGrid>
+      <w:tr>
+        <w:tc>
+          <w:tcPr>
+            <w:tcW w:w="1520" w:type="dxa"/>
+            <w:tcBorders>
+              <w:top w:val="single" w:sz="2" w:space="0" w:color="auto"/>
+              <w:left w:val="single" w:sz="2" w:space="0" w:color="auto"/>
+              <w:bottom w:val="single" w:sz="2" w:space="0" w:color="auto"/>
+              <w:right w:val="single" w:sz="2" w:space="0" w:color="auto"/>
+            </w:tcBorders>
+            <w:shd w:val="clear" w:color="auto" w:fill="D9D9D9" w:themeFill="background1" w:themeFillShade="D9"/>
+            <w:hideMark/>
+          </w:tcPr>
+          <w:p>
+            <w:pPr>
+              <w:rPr>
+                <w:b/>
+                <w:bCs/>
+              </w:rPr>
+            </w:pPr>
+            <w:r>
+              <w:rPr>
+                <w:b/>
+                <w:bCs/>
+              </w:rPr>
+              <w:t>Requisito</w:t>
+            </w:r>
+          </w:p>
+        </w:tc>
+        <w:tc>
+          <w:tcPr>
+            <w:tcW w:w="3497" w:type="dxa"/>
+            <w:tcBorders>
+              <w:top w:val="single" w:sz="2" w:space="0" w:color="auto"/>
+              <w:left w:val="single" w:sz="2" w:space="0" w:color="auto"/>
+              <w:bottom w:val="single" w:sz="2" w:space="0" w:color="auto"/>
+              <w:right w:val="single" w:sz="2" w:space="0" w:color="auto"/>
+            </w:tcBorders>
+            <w:hideMark/>
+          </w:tcPr>
+          <w:p>
+            <w:r>
+              <w:t>Req-0</w:t>
+            </w:r>
+            <w:r>
+              <w:t>13</w:t>
+            </w:r>
+          </w:p>
+        </w:tc>
+        <w:tc>
+          <w:tcPr>
+            <w:tcW w:w="1417" w:type="dxa"/>
+            <w:tcBorders>
+              <w:top w:val="single" w:sz="2" w:space="0" w:color="auto"/>
+              <w:left w:val="single" w:sz="2" w:space="0" w:color="auto"/>
+              <w:bottom w:val="single" w:sz="2" w:space="0" w:color="auto"/>
+              <w:right w:val="single" w:sz="2" w:space="0" w:color="auto"/>
+            </w:tcBorders>
+            <w:shd w:val="clear" w:color="auto" w:fill="D9D9D9" w:themeFill="background1" w:themeFillShade="D9"/>
+            <w:hideMark/>
+          </w:tcPr>
+          <w:p>
+            <w:r>
+              <w:rPr>
+                <w:b/>
+                <w:bCs/>
+              </w:rPr>
+              <w:t>Priorità</w:t>
+            </w:r>
+          </w:p>
+        </w:tc>
+        <w:tc>
+          <w:tcPr>
+            <w:tcW w:w="567" w:type="dxa"/>
+            <w:tcBorders>
+              <w:top w:val="single" w:sz="2" w:space="0" w:color="auto"/>
+              <w:left w:val="single" w:sz="2" w:space="0" w:color="auto"/>
+              <w:bottom w:val="single" w:sz="2" w:space="0" w:color="auto"/>
+              <w:right w:val="single" w:sz="2" w:space="0" w:color="auto"/>
+            </w:tcBorders>
+            <w:hideMark/>
+          </w:tcPr>
+          <w:p>
+            <w:r>
+              <w:t>2</w:t>
+            </w:r>
+          </w:p>
+        </w:tc>
+        <w:tc>
+          <w:tcPr>
+            <w:tcW w:w="1299" w:type="dxa"/>
+            <w:tcBorders>
+              <w:top w:val="single" w:sz="2" w:space="0" w:color="auto"/>
+              <w:left w:val="single" w:sz="2" w:space="0" w:color="auto"/>
+              <w:bottom w:val="single" w:sz="2" w:space="0" w:color="auto"/>
+              <w:right w:val="single" w:sz="2" w:space="0" w:color="auto"/>
+            </w:tcBorders>
+            <w:shd w:val="clear" w:color="auto" w:fill="D9D9D9" w:themeFill="background1" w:themeFillShade="D9"/>
+            <w:hideMark/>
+          </w:tcPr>
+          <w:p>
+            <w:r>
+              <w:rPr>
+                <w:b/>
+                <w:bCs/>
+              </w:rPr>
+              <w:t>Versione</w:t>
+            </w:r>
+          </w:p>
+        </w:tc>
+        <w:tc>
+          <w:tcPr>
+            <w:tcW w:w="1345" w:type="dxa"/>
+            <w:tcBorders>
+              <w:top w:val="single" w:sz="2" w:space="0" w:color="auto"/>
+              <w:left w:val="single" w:sz="2" w:space="0" w:color="auto"/>
+              <w:bottom w:val="single" w:sz="2" w:space="0" w:color="auto"/>
+              <w:right w:val="single" w:sz="2" w:space="0" w:color="auto"/>
+            </w:tcBorders>
+            <w:hideMark/>
+          </w:tcPr>
+          <w:p>
+            <w:r>
+              <w:t>1.0</w:t>
+            </w:r>
+          </w:p>
+        </w:tc>
+      </w:tr>
+      <w:tr>
+        <w:tc>
+          <w:tcPr>
+            <w:tcW w:w="1520" w:type="dxa"/>
+            <w:tcBorders>
+              <w:top w:val="single" w:sz="2" w:space="0" w:color="auto"/>
+              <w:left w:val="single" w:sz="2" w:space="0" w:color="auto"/>
+              <w:bottom w:val="single" w:sz="2" w:space="0" w:color="auto"/>
+              <w:right w:val="single" w:sz="2" w:space="0" w:color="auto"/>
+            </w:tcBorders>
+            <w:shd w:val="clear" w:color="auto" w:fill="D9D9D9" w:themeFill="background1" w:themeFillShade="D9"/>
+            <w:hideMark/>
+          </w:tcPr>
+          <w:p>
+            <w:pPr>
+              <w:rPr>
+                <w:b/>
+                <w:bCs/>
+              </w:rPr>
+            </w:pPr>
+            <w:r>
+              <w:rPr>
+                <w:b/>
+                <w:bCs/>
+              </w:rPr>
+              <w:t>Nome</w:t>
+            </w:r>
+          </w:p>
+        </w:tc>
+        <w:tc>
+          <w:tcPr>
+            <w:tcW w:w="8125" w:type="dxa"/>
+            <w:gridSpan w:val="5"/>
+            <w:tcBorders>
+              <w:top w:val="single" w:sz="2" w:space="0" w:color="auto"/>
+              <w:left w:val="single" w:sz="2" w:space="0" w:color="auto"/>
+              <w:bottom w:val="single" w:sz="2" w:space="0" w:color="auto"/>
+              <w:right w:val="single" w:sz="2" w:space="0" w:color="auto"/>
+            </w:tcBorders>
+            <w:hideMark/>
+          </w:tcPr>
+          <w:p>
+            <w:r>
+              <w:t xml:space="preserve">Creazione </w:t>
+            </w:r>
+            <w:r>
+              <w:t>delle modalità daltonismo</w:t>
+            </w:r>
+          </w:p>
+        </w:tc>
+      </w:tr>
+      <w:tr>
+        <w:tc>
+          <w:tcPr>
+            <w:tcW w:w="1520" w:type="dxa"/>
+            <w:tcBorders>
+              <w:top w:val="single" w:sz="2" w:space="0" w:color="auto"/>
+              <w:left w:val="single" w:sz="2" w:space="0" w:color="auto"/>
+              <w:bottom w:val="single" w:sz="2" w:space="0" w:color="auto"/>
+              <w:right w:val="single" w:sz="2" w:space="0" w:color="auto"/>
+            </w:tcBorders>
+            <w:shd w:val="clear" w:color="auto" w:fill="D9D9D9" w:themeFill="background1" w:themeFillShade="D9"/>
+            <w:hideMark/>
+          </w:tcPr>
+          <w:p>
+            <w:pPr>
+              <w:rPr>
+                <w:b/>
+                <w:bCs/>
+              </w:rPr>
+            </w:pPr>
+            <w:r>
+              <w:rPr>
+                <w:b/>
+                <w:bCs/>
+              </w:rPr>
+              <w:t>Note</w:t>
+            </w:r>
+          </w:p>
+        </w:tc>
+        <w:tc>
+          <w:tcPr>
+            <w:tcW w:w="8125" w:type="dxa"/>
+            <w:gridSpan w:val="5"/>
+            <w:tcBorders>
+              <w:top w:val="single" w:sz="2" w:space="0" w:color="auto"/>
+              <w:left w:val="single" w:sz="2" w:space="0" w:color="auto"/>
+              <w:bottom w:val="single" w:sz="2" w:space="0" w:color="auto"/>
+              <w:right w:val="single" w:sz="2" w:space="0" w:color="auto"/>
+            </w:tcBorders>
+            <w:hideMark/>
+          </w:tcPr>
+          <w:p>
+            <w:r>
+              <w:t>Si necessita</w:t>
+            </w:r>
+            <w:r>
+              <w:t xml:space="preserve"> di essere collegato al proprio account per salvare le modifiche</w:t>
+            </w:r>
+          </w:p>
+        </w:tc>
+      </w:tr>
+      <w:tr>
+        <w:tc>
+          <w:tcPr>
+            <w:tcW w:w="9645" w:type="dxa"/>
+            <w:gridSpan w:val="6"/>
+            <w:tcBorders>
+              <w:top w:val="single" w:sz="2" w:space="0" w:color="auto"/>
+              <w:left w:val="single" w:sz="2" w:space="0" w:color="auto"/>
+              <w:bottom w:val="single" w:sz="2" w:space="0" w:color="auto"/>
+              <w:right w:val="single" w:sz="2" w:space="0" w:color="auto"/>
+            </w:tcBorders>
+            <w:hideMark/>
+          </w:tcPr>
+          <w:p>
+            <w:pPr>
+              <w:rPr>
+                <w:b/>
+              </w:rPr>
+            </w:pPr>
+            <w:r>
+              <w:rPr>
+                <w:b/>
+              </w:rPr>
+              <w:t>Sotto requisiti</w:t>
+            </w:r>
+          </w:p>
+        </w:tc>
+      </w:tr>
+      <w:tr>
+        <w:tc>
+          <w:tcPr>
+            <w:tcW w:w="1520" w:type="dxa"/>
+            <w:tcBorders>
+              <w:top w:val="single" w:sz="2" w:space="0" w:color="auto"/>
+              <w:left w:val="single" w:sz="2" w:space="0" w:color="auto"/>
+              <w:bottom w:val="single" w:sz="2" w:space="0" w:color="auto"/>
+              <w:right w:val="single" w:sz="2" w:space="0" w:color="auto"/>
+            </w:tcBorders>
+            <w:shd w:val="clear" w:color="auto" w:fill="D9D9D9" w:themeFill="background1" w:themeFillShade="D9"/>
+            <w:hideMark/>
+          </w:tcPr>
+          <w:p>
+            <w:pPr>
+              <w:rPr>
+                <w:b/>
+              </w:rPr>
+            </w:pPr>
+            <w:r>
+              <w:rPr>
+                <w:b/>
+              </w:rPr>
+              <w:t>001</w:t>
+            </w:r>
+          </w:p>
+        </w:tc>
+        <w:tc>
+          <w:tcPr>
+            <w:tcW w:w="8125" w:type="dxa"/>
+            <w:gridSpan w:val="5"/>
+            <w:tcBorders>
+              <w:top w:val="single" w:sz="2" w:space="0" w:color="auto"/>
+              <w:left w:val="single" w:sz="2" w:space="0" w:color="auto"/>
+              <w:bottom w:val="single" w:sz="2" w:space="0" w:color="auto"/>
+              <w:right w:val="single" w:sz="2" w:space="0" w:color="auto"/>
+            </w:tcBorders>
+            <w:hideMark/>
+          </w:tcPr>
+          <w:p>
+            <w:r>
+              <w:t>Si necessita una maschera di login</w:t>
+            </w:r>
+          </w:p>
+        </w:tc>
+      </w:tr>
+    </w:tbl>
+    <w:p/>
+    <w:p/>
+    <w:tbl>
+      <w:tblPr>
+        <w:tblW w:w="9645" w:type="dxa"/>
+        <w:tblInd w:w="-8" w:type="dxa"/>
+        <w:tblBorders>
+          <w:top w:val="single" w:sz="2" w:space="0" w:color="auto"/>
+          <w:left w:val="single" w:sz="2" w:space="0" w:color="auto"/>
+          <w:bottom w:val="single" w:sz="2" w:space="0" w:color="auto"/>
+          <w:right w:val="single" w:sz="2" w:space="0" w:color="auto"/>
+          <w:insideH w:val="single" w:sz="2" w:space="0" w:color="auto"/>
+          <w:insideV w:val="single" w:sz="2" w:space="0" w:color="auto"/>
+        </w:tblBorders>
+        <w:tblLayout w:type="fixed"/>
+        <w:tblCellMar>
+          <w:top w:w="57" w:type="dxa"/>
+          <w:bottom w:w="57" w:type="dxa"/>
+        </w:tblCellMar>
+        <w:tblLook w:val="00A0" w:firstRow="1" w:lastRow="0" w:firstColumn="1" w:lastColumn="0" w:noHBand="0" w:noVBand="0"/>
+      </w:tblPr>
+      <w:tblGrid>
+        <w:gridCol w:w="1520"/>
+        <w:gridCol w:w="3497"/>
+        <w:gridCol w:w="1417"/>
+        <w:gridCol w:w="567"/>
+        <w:gridCol w:w="1299"/>
+        <w:gridCol w:w="1345"/>
+      </w:tblGrid>
+      <w:tr>
+        <w:tc>
+          <w:tcPr>
+            <w:tcW w:w="1520" w:type="dxa"/>
+            <w:tcBorders>
+              <w:top w:val="single" w:sz="2" w:space="0" w:color="auto"/>
+              <w:left w:val="single" w:sz="2" w:space="0" w:color="auto"/>
+              <w:bottom w:val="single" w:sz="2" w:space="0" w:color="auto"/>
+              <w:right w:val="single" w:sz="2" w:space="0" w:color="auto"/>
+            </w:tcBorders>
+            <w:shd w:val="clear" w:color="auto" w:fill="D9D9D9" w:themeFill="background1" w:themeFillShade="D9"/>
+            <w:hideMark/>
+          </w:tcPr>
+          <w:p>
+            <w:pPr>
+              <w:rPr>
+                <w:b/>
+                <w:bCs/>
+              </w:rPr>
+            </w:pPr>
+            <w:r>
+              <w:rPr>
+                <w:b/>
+                <w:bCs/>
+              </w:rPr>
+              <w:t>Requisito</w:t>
+            </w:r>
+          </w:p>
+        </w:tc>
+        <w:tc>
+          <w:tcPr>
+            <w:tcW w:w="3497" w:type="dxa"/>
+            <w:tcBorders>
+              <w:top w:val="single" w:sz="2" w:space="0" w:color="auto"/>
+              <w:left w:val="single" w:sz="2" w:space="0" w:color="auto"/>
+              <w:bottom w:val="single" w:sz="2" w:space="0" w:color="auto"/>
+              <w:right w:val="single" w:sz="2" w:space="0" w:color="auto"/>
+            </w:tcBorders>
+            <w:hideMark/>
+          </w:tcPr>
+          <w:p>
+            <w:r>
+              <w:t>Req-0</w:t>
+            </w:r>
+            <w:r>
+              <w:t>14</w:t>
+            </w:r>
+          </w:p>
+        </w:tc>
+        <w:tc>
+          <w:tcPr>
+            <w:tcW w:w="1417" w:type="dxa"/>
+            <w:tcBorders>
+              <w:top w:val="single" w:sz="2" w:space="0" w:color="auto"/>
+              <w:left w:val="single" w:sz="2" w:space="0" w:color="auto"/>
+              <w:bottom w:val="single" w:sz="2" w:space="0" w:color="auto"/>
+              <w:right w:val="single" w:sz="2" w:space="0" w:color="auto"/>
+            </w:tcBorders>
+            <w:shd w:val="clear" w:color="auto" w:fill="D9D9D9" w:themeFill="background1" w:themeFillShade="D9"/>
+            <w:hideMark/>
+          </w:tcPr>
+          <w:p>
+            <w:r>
+              <w:rPr>
+                <w:b/>
+                <w:bCs/>
+              </w:rPr>
+              <w:t>Priorità</w:t>
+            </w:r>
+          </w:p>
+        </w:tc>
+        <w:tc>
+          <w:tcPr>
+            <w:tcW w:w="567" w:type="dxa"/>
+            <w:tcBorders>
+              <w:top w:val="single" w:sz="2" w:space="0" w:color="auto"/>
+              <w:left w:val="single" w:sz="2" w:space="0" w:color="auto"/>
+              <w:bottom w:val="single" w:sz="2" w:space="0" w:color="auto"/>
+              <w:right w:val="single" w:sz="2" w:space="0" w:color="auto"/>
+            </w:tcBorders>
+            <w:hideMark/>
+          </w:tcPr>
+          <w:p>
+            <w:r>
+              <w:t>2</w:t>
+            </w:r>
+          </w:p>
+        </w:tc>
+        <w:tc>
+          <w:tcPr>
+            <w:tcW w:w="1299" w:type="dxa"/>
+            <w:tcBorders>
+              <w:top w:val="single" w:sz="2" w:space="0" w:color="auto"/>
+              <w:left w:val="single" w:sz="2" w:space="0" w:color="auto"/>
+              <w:bottom w:val="single" w:sz="2" w:space="0" w:color="auto"/>
+              <w:right w:val="single" w:sz="2" w:space="0" w:color="auto"/>
+            </w:tcBorders>
+            <w:shd w:val="clear" w:color="auto" w:fill="D9D9D9" w:themeFill="background1" w:themeFillShade="D9"/>
+            <w:hideMark/>
+          </w:tcPr>
+          <w:p>
+            <w:r>
+              <w:rPr>
+                <w:b/>
+                <w:bCs/>
+              </w:rPr>
+              <w:t>Versione</w:t>
+            </w:r>
+          </w:p>
+        </w:tc>
+        <w:tc>
+          <w:tcPr>
+            <w:tcW w:w="1345" w:type="dxa"/>
+            <w:tcBorders>
+              <w:top w:val="single" w:sz="2" w:space="0" w:color="auto"/>
+              <w:left w:val="single" w:sz="2" w:space="0" w:color="auto"/>
+              <w:bottom w:val="single" w:sz="2" w:space="0" w:color="auto"/>
+              <w:right w:val="single" w:sz="2" w:space="0" w:color="auto"/>
+            </w:tcBorders>
+            <w:hideMark/>
+          </w:tcPr>
+          <w:p>
+            <w:r>
+              <w:t>1.0</w:t>
+            </w:r>
+          </w:p>
+        </w:tc>
+      </w:tr>
+      <w:tr>
+        <w:tc>
+          <w:tcPr>
+            <w:tcW w:w="1520" w:type="dxa"/>
+            <w:tcBorders>
+              <w:top w:val="single" w:sz="2" w:space="0" w:color="auto"/>
+              <w:left w:val="single" w:sz="2" w:space="0" w:color="auto"/>
+              <w:bottom w:val="single" w:sz="2" w:space="0" w:color="auto"/>
+              <w:right w:val="single" w:sz="2" w:space="0" w:color="auto"/>
+            </w:tcBorders>
+            <w:shd w:val="clear" w:color="auto" w:fill="D9D9D9" w:themeFill="background1" w:themeFillShade="D9"/>
+            <w:hideMark/>
+          </w:tcPr>
+          <w:p>
+            <w:pPr>
+              <w:rPr>
+                <w:b/>
+                <w:bCs/>
+              </w:rPr>
+            </w:pPr>
+            <w:r>
+              <w:rPr>
+                <w:b/>
+                <w:bCs/>
+              </w:rPr>
+              <w:t>Nome</w:t>
+            </w:r>
+          </w:p>
+        </w:tc>
+        <w:tc>
+          <w:tcPr>
+            <w:tcW w:w="8125" w:type="dxa"/>
+            <w:gridSpan w:val="5"/>
+            <w:tcBorders>
+              <w:top w:val="single" w:sz="2" w:space="0" w:color="auto"/>
+              <w:left w:val="single" w:sz="2" w:space="0" w:color="auto"/>
+              <w:bottom w:val="single" w:sz="2" w:space="0" w:color="auto"/>
+              <w:right w:val="single" w:sz="2" w:space="0" w:color="auto"/>
+            </w:tcBorders>
+            <w:hideMark/>
+          </w:tcPr>
+          <w:p>
+            <w:r>
+              <w:t>Personalizzazione del font</w:t>
+            </w:r>
+          </w:p>
+        </w:tc>
+      </w:tr>
+      <w:tr>
+        <w:tc>
+          <w:tcPr>
+            <w:tcW w:w="1520" w:type="dxa"/>
+            <w:tcBorders>
+              <w:top w:val="single" w:sz="2" w:space="0" w:color="auto"/>
+              <w:left w:val="single" w:sz="2" w:space="0" w:color="auto"/>
+              <w:bottom w:val="single" w:sz="2" w:space="0" w:color="auto"/>
+              <w:right w:val="single" w:sz="2" w:space="0" w:color="auto"/>
+            </w:tcBorders>
+            <w:shd w:val="clear" w:color="auto" w:fill="D9D9D9" w:themeFill="background1" w:themeFillShade="D9"/>
+            <w:hideMark/>
+          </w:tcPr>
+          <w:p>
+            <w:pPr>
+              <w:rPr>
+                <w:b/>
+                <w:bCs/>
+              </w:rPr>
+            </w:pPr>
+            <w:r>
+              <w:rPr>
+                <w:b/>
+                <w:bCs/>
+              </w:rPr>
+              <w:t>Note</w:t>
+            </w:r>
+          </w:p>
+        </w:tc>
+        <w:tc>
+          <w:tcPr>
+            <w:tcW w:w="8125" w:type="dxa"/>
+            <w:gridSpan w:val="5"/>
+            <w:tcBorders>
+              <w:top w:val="single" w:sz="2" w:space="0" w:color="auto"/>
+              <w:left w:val="single" w:sz="2" w:space="0" w:color="auto"/>
+              <w:bottom w:val="single" w:sz="2" w:space="0" w:color="auto"/>
+              <w:right w:val="single" w:sz="2" w:space="0" w:color="auto"/>
+            </w:tcBorders>
+            <w:hideMark/>
+          </w:tcPr>
+          <w:p>
+            <w:r>
+              <w:t xml:space="preserve">Si necessitano </w:t>
+            </w:r>
+            <w:r>
+              <w:t>la possibilità di avere il font a tua scelta</w:t>
+            </w:r>
+          </w:p>
+        </w:tc>
+      </w:tr>
+      <w:tr>
+        <w:tc>
+          <w:tcPr>
+            <w:tcW w:w="9645" w:type="dxa"/>
+            <w:gridSpan w:val="6"/>
+            <w:tcBorders>
+              <w:top w:val="single" w:sz="2" w:space="0" w:color="auto"/>
+              <w:left w:val="single" w:sz="2" w:space="0" w:color="auto"/>
+              <w:bottom w:val="single" w:sz="2" w:space="0" w:color="auto"/>
+              <w:right w:val="single" w:sz="2" w:space="0" w:color="auto"/>
+            </w:tcBorders>
+            <w:hideMark/>
+          </w:tcPr>
+          <w:p>
+            <w:pPr>
+              <w:rPr>
+                <w:b/>
+              </w:rPr>
+            </w:pPr>
+            <w:r>
+              <w:rPr>
+                <w:b/>
+              </w:rPr>
+              <w:t>Sotto requisiti</w:t>
+            </w:r>
+          </w:p>
+        </w:tc>
+      </w:tr>
+      <w:tr>
+        <w:tc>
+          <w:tcPr>
+            <w:tcW w:w="1520" w:type="dxa"/>
+            <w:tcBorders>
+              <w:top w:val="single" w:sz="2" w:space="0" w:color="auto"/>
+              <w:left w:val="single" w:sz="2" w:space="0" w:color="auto"/>
+              <w:bottom w:val="single" w:sz="2" w:space="0" w:color="auto"/>
+              <w:right w:val="single" w:sz="2" w:space="0" w:color="auto"/>
+            </w:tcBorders>
+            <w:shd w:val="clear" w:color="auto" w:fill="D9D9D9" w:themeFill="background1" w:themeFillShade="D9"/>
+            <w:hideMark/>
+          </w:tcPr>
+          <w:p>
+            <w:pPr>
+              <w:rPr>
+                <w:b/>
+              </w:rPr>
+            </w:pPr>
+            <w:r>
+              <w:rPr>
+                <w:b/>
+              </w:rPr>
+              <w:t>001</w:t>
+            </w:r>
+          </w:p>
+        </w:tc>
+        <w:tc>
+          <w:tcPr>
+            <w:tcW w:w="8125" w:type="dxa"/>
+            <w:gridSpan w:val="5"/>
+            <w:tcBorders>
+              <w:top w:val="single" w:sz="2" w:space="0" w:color="auto"/>
+              <w:left w:val="single" w:sz="2" w:space="0" w:color="auto"/>
+              <w:bottom w:val="single" w:sz="2" w:space="0" w:color="auto"/>
+              <w:right w:val="single" w:sz="2" w:space="0" w:color="auto"/>
+            </w:tcBorders>
+            <w:hideMark/>
+          </w:tcPr>
+          <w:p>
+            <w:r>
+              <w:t>Grandezza del font</w:t>
+            </w:r>
+          </w:p>
+        </w:tc>
+      </w:tr>
+      <w:tr>
+        <w:tc>
+          <w:tcPr>
+            <w:tcW w:w="1520" w:type="dxa"/>
+            <w:tcBorders>
+              <w:top w:val="single" w:sz="2" w:space="0" w:color="auto"/>
+              <w:left w:val="single" w:sz="2" w:space="0" w:color="auto"/>
+              <w:bottom w:val="single" w:sz="2" w:space="0" w:color="auto"/>
+              <w:right w:val="single" w:sz="2" w:space="0" w:color="auto"/>
+            </w:tcBorders>
+            <w:shd w:val="clear" w:color="auto" w:fill="D9D9D9" w:themeFill="background1" w:themeFillShade="D9"/>
+          </w:tcPr>
+          <w:p>
+            <w:pPr>
+              <w:rPr>
+                <w:b/>
+              </w:rPr>
+            </w:pPr>
+            <w:r>
+              <w:rPr>
+                <w:b/>
+              </w:rPr>
+              <w:t>002</w:t>
+            </w:r>
+          </w:p>
+        </w:tc>
+        <w:tc>
+          <w:tcPr>
+            <w:tcW w:w="8125" w:type="dxa"/>
+            <w:gridSpan w:val="5"/>
+            <w:tcBorders>
+              <w:top w:val="single" w:sz="2" w:space="0" w:color="auto"/>
+              <w:left w:val="single" w:sz="2" w:space="0" w:color="auto"/>
+              <w:bottom w:val="single" w:sz="2" w:space="0" w:color="auto"/>
+              <w:right w:val="single" w:sz="2" w:space="0" w:color="auto"/>
+            </w:tcBorders>
+          </w:tcPr>
+          <w:p>
+            <w:r>
+              <w:t>Tipologia del font</w:t>
+            </w:r>
+          </w:p>
+        </w:tc>
+      </w:tr>
+    </w:tbl>
+    <w:p/>
+    <w:tbl>
+      <w:tblPr>
+        <w:tblW w:w="9645" w:type="dxa"/>
+        <w:tblInd w:w="-8" w:type="dxa"/>
+        <w:tblBorders>
+          <w:top w:val="single" w:sz="2" w:space="0" w:color="auto"/>
+          <w:left w:val="single" w:sz="2" w:space="0" w:color="auto"/>
+          <w:bottom w:val="single" w:sz="2" w:space="0" w:color="auto"/>
+          <w:right w:val="single" w:sz="2" w:space="0" w:color="auto"/>
+          <w:insideH w:val="single" w:sz="2" w:space="0" w:color="auto"/>
+          <w:insideV w:val="single" w:sz="2" w:space="0" w:color="auto"/>
+        </w:tblBorders>
+        <w:tblLayout w:type="fixed"/>
+        <w:tblCellMar>
+          <w:top w:w="57" w:type="dxa"/>
+          <w:bottom w:w="57" w:type="dxa"/>
+        </w:tblCellMar>
+        <w:tblLook w:val="00A0" w:firstRow="1" w:lastRow="0" w:firstColumn="1" w:lastColumn="0" w:noHBand="0" w:noVBand="0"/>
+      </w:tblPr>
+      <w:tblGrid>
+        <w:gridCol w:w="1520"/>
+        <w:gridCol w:w="3497"/>
+        <w:gridCol w:w="1417"/>
+        <w:gridCol w:w="567"/>
+        <w:gridCol w:w="1299"/>
+        <w:gridCol w:w="1345"/>
+      </w:tblGrid>
+      <w:tr>
+        <w:tc>
+          <w:tcPr>
+            <w:tcW w:w="1520" w:type="dxa"/>
+            <w:tcBorders>
+              <w:top w:val="single" w:sz="2" w:space="0" w:color="auto"/>
+              <w:left w:val="single" w:sz="2" w:space="0" w:color="auto"/>
+              <w:bottom w:val="single" w:sz="2" w:space="0" w:color="auto"/>
+              <w:right w:val="single" w:sz="2" w:space="0" w:color="auto"/>
+            </w:tcBorders>
+            <w:shd w:val="clear" w:color="auto" w:fill="D9D9D9" w:themeFill="background1" w:themeFillShade="D9"/>
+            <w:hideMark/>
+          </w:tcPr>
+          <w:p>
+            <w:pPr>
+              <w:rPr>
+                <w:b/>
+                <w:bCs/>
+              </w:rPr>
+            </w:pPr>
+            <w:r>
+              <w:rPr>
+                <w:b/>
+                <w:bCs/>
+              </w:rPr>
+              <w:t>Requisito</w:t>
+            </w:r>
+          </w:p>
+        </w:tc>
+        <w:tc>
+          <w:tcPr>
+            <w:tcW w:w="3497" w:type="dxa"/>
+            <w:tcBorders>
+              <w:top w:val="single" w:sz="2" w:space="0" w:color="auto"/>
+              <w:left w:val="single" w:sz="2" w:space="0" w:color="auto"/>
+              <w:bottom w:val="single" w:sz="2" w:space="0" w:color="auto"/>
+              <w:right w:val="single" w:sz="2" w:space="0" w:color="auto"/>
+            </w:tcBorders>
+            <w:hideMark/>
+          </w:tcPr>
+          <w:p>
+            <w:r>
+              <w:t>Req-0</w:t>
+            </w:r>
+            <w:r>
+              <w:t>15</w:t>
+            </w:r>
+          </w:p>
+        </w:tc>
+        <w:tc>
+          <w:tcPr>
+            <w:tcW w:w="1417" w:type="dxa"/>
+            <w:tcBorders>
+              <w:top w:val="single" w:sz="2" w:space="0" w:color="auto"/>
+              <w:left w:val="single" w:sz="2" w:space="0" w:color="auto"/>
+              <w:bottom w:val="single" w:sz="2" w:space="0" w:color="auto"/>
+              <w:right w:val="single" w:sz="2" w:space="0" w:color="auto"/>
+            </w:tcBorders>
+            <w:shd w:val="clear" w:color="auto" w:fill="D9D9D9" w:themeFill="background1" w:themeFillShade="D9"/>
+            <w:hideMark/>
+          </w:tcPr>
+          <w:p>
+            <w:r>
+              <w:rPr>
+                <w:b/>
+                <w:bCs/>
+              </w:rPr>
+              <w:t>Priorità</w:t>
+            </w:r>
+          </w:p>
+        </w:tc>
+        <w:tc>
+          <w:tcPr>
+            <w:tcW w:w="567" w:type="dxa"/>
+            <w:tcBorders>
+              <w:top w:val="single" w:sz="2" w:space="0" w:color="auto"/>
+              <w:left w:val="single" w:sz="2" w:space="0" w:color="auto"/>
+              <w:bottom w:val="single" w:sz="2" w:space="0" w:color="auto"/>
+              <w:right w:val="single" w:sz="2" w:space="0" w:color="auto"/>
+            </w:tcBorders>
+            <w:hideMark/>
+          </w:tcPr>
+          <w:p>
+            <w:r>
+              <w:t>2</w:t>
+            </w:r>
+          </w:p>
+        </w:tc>
+        <w:tc>
+          <w:tcPr>
+            <w:tcW w:w="1299" w:type="dxa"/>
+            <w:tcBorders>
+              <w:top w:val="single" w:sz="2" w:space="0" w:color="auto"/>
+              <w:left w:val="single" w:sz="2" w:space="0" w:color="auto"/>
+              <w:bottom w:val="single" w:sz="2" w:space="0" w:color="auto"/>
+              <w:right w:val="single" w:sz="2" w:space="0" w:color="auto"/>
+            </w:tcBorders>
+            <w:shd w:val="clear" w:color="auto" w:fill="D9D9D9" w:themeFill="background1" w:themeFillShade="D9"/>
+            <w:hideMark/>
+          </w:tcPr>
+          <w:p>
+            <w:r>
+              <w:rPr>
+                <w:b/>
+                <w:bCs/>
+              </w:rPr>
+              <w:t>Versione</w:t>
+            </w:r>
+          </w:p>
+        </w:tc>
+        <w:tc>
+          <w:tcPr>
+            <w:tcW w:w="1345" w:type="dxa"/>
+            <w:tcBorders>
+              <w:top w:val="single" w:sz="2" w:space="0" w:color="auto"/>
+              <w:left w:val="single" w:sz="2" w:space="0" w:color="auto"/>
+              <w:bottom w:val="single" w:sz="2" w:space="0" w:color="auto"/>
+              <w:right w:val="single" w:sz="2" w:space="0" w:color="auto"/>
+            </w:tcBorders>
+            <w:hideMark/>
+          </w:tcPr>
+          <w:p>
+            <w:r>
+              <w:t>1.0</w:t>
+            </w:r>
+          </w:p>
+        </w:tc>
+      </w:tr>
+      <w:tr>
+        <w:tc>
+          <w:tcPr>
+            <w:tcW w:w="1520" w:type="dxa"/>
+            <w:tcBorders>
+              <w:top w:val="single" w:sz="2" w:space="0" w:color="auto"/>
+              <w:left w:val="single" w:sz="2" w:space="0" w:color="auto"/>
+              <w:bottom w:val="single" w:sz="2" w:space="0" w:color="auto"/>
+              <w:right w:val="single" w:sz="2" w:space="0" w:color="auto"/>
+            </w:tcBorders>
+            <w:shd w:val="clear" w:color="auto" w:fill="D9D9D9" w:themeFill="background1" w:themeFillShade="D9"/>
+            <w:hideMark/>
+          </w:tcPr>
+          <w:p>
+            <w:pPr>
+              <w:rPr>
+                <w:b/>
+                <w:bCs/>
+              </w:rPr>
+            </w:pPr>
+            <w:r>
+              <w:rPr>
+                <w:b/>
+                <w:bCs/>
+              </w:rPr>
+              <w:t>Nome</w:t>
+            </w:r>
+          </w:p>
+        </w:tc>
+        <w:tc>
+          <w:tcPr>
+            <w:tcW w:w="8125" w:type="dxa"/>
+            <w:gridSpan w:val="5"/>
+            <w:tcBorders>
+              <w:top w:val="single" w:sz="2" w:space="0" w:color="auto"/>
+              <w:left w:val="single" w:sz="2" w:space="0" w:color="auto"/>
+              <w:bottom w:val="single" w:sz="2" w:space="0" w:color="auto"/>
+              <w:right w:val="single" w:sz="2" w:space="0" w:color="auto"/>
+            </w:tcBorders>
+            <w:hideMark/>
+          </w:tcPr>
+          <w:p>
+            <w:r>
+              <w:t>Personalizzazione del font</w:t>
+            </w:r>
+          </w:p>
+        </w:tc>
+      </w:tr>
+      <w:tr>
+        <w:tc>
+          <w:tcPr>
+            <w:tcW w:w="1520" w:type="dxa"/>
+            <w:tcBorders>
+              <w:top w:val="single" w:sz="2" w:space="0" w:color="auto"/>
+              <w:left w:val="single" w:sz="2" w:space="0" w:color="auto"/>
+              <w:bottom w:val="single" w:sz="2" w:space="0" w:color="auto"/>
+              <w:right w:val="single" w:sz="2" w:space="0" w:color="auto"/>
+            </w:tcBorders>
+            <w:shd w:val="clear" w:color="auto" w:fill="D9D9D9" w:themeFill="background1" w:themeFillShade="D9"/>
+            <w:hideMark/>
+          </w:tcPr>
+          <w:p>
+            <w:pPr>
+              <w:rPr>
+                <w:b/>
+                <w:bCs/>
+              </w:rPr>
+            </w:pPr>
+            <w:r>
+              <w:rPr>
+                <w:b/>
+                <w:bCs/>
+              </w:rPr>
+              <w:t>Note</w:t>
+            </w:r>
+          </w:p>
+        </w:tc>
+        <w:tc>
+          <w:tcPr>
+            <w:tcW w:w="8125" w:type="dxa"/>
+            <w:gridSpan w:val="5"/>
+            <w:tcBorders>
+              <w:top w:val="single" w:sz="2" w:space="0" w:color="auto"/>
+              <w:left w:val="single" w:sz="2" w:space="0" w:color="auto"/>
+              <w:bottom w:val="single" w:sz="2" w:space="0" w:color="auto"/>
+              <w:right w:val="single" w:sz="2" w:space="0" w:color="auto"/>
+            </w:tcBorders>
+            <w:hideMark/>
+          </w:tcPr>
+          <w:p>
+            <w:r>
+              <w:t xml:space="preserve">Si necessitano </w:t>
+            </w:r>
+            <w:r>
+              <w:t>la possibilità di avere il font a tua scelta</w:t>
+            </w:r>
+          </w:p>
+        </w:tc>
+      </w:tr>
+      <w:tr>
+        <w:tc>
+          <w:tcPr>
+            <w:tcW w:w="9645" w:type="dxa"/>
+            <w:gridSpan w:val="6"/>
+            <w:tcBorders>
+              <w:top w:val="single" w:sz="2" w:space="0" w:color="auto"/>
+              <w:left w:val="single" w:sz="2" w:space="0" w:color="auto"/>
+              <w:bottom w:val="single" w:sz="2" w:space="0" w:color="auto"/>
+              <w:right w:val="single" w:sz="2" w:space="0" w:color="auto"/>
+            </w:tcBorders>
+            <w:hideMark/>
+          </w:tcPr>
+          <w:p>
+            <w:pPr>
+              <w:rPr>
+                <w:b/>
+              </w:rPr>
+            </w:pPr>
+            <w:r>
+              <w:rPr>
+                <w:b/>
+              </w:rPr>
+              <w:t>Sotto requisiti</w:t>
+            </w:r>
+          </w:p>
+        </w:tc>
+      </w:tr>
+      <w:tr>
+        <w:tc>
+          <w:tcPr>
+            <w:tcW w:w="1520" w:type="dxa"/>
+            <w:tcBorders>
+              <w:top w:val="single" w:sz="2" w:space="0" w:color="auto"/>
+              <w:left w:val="single" w:sz="2" w:space="0" w:color="auto"/>
+              <w:bottom w:val="single" w:sz="2" w:space="0" w:color="auto"/>
+              <w:right w:val="single" w:sz="2" w:space="0" w:color="auto"/>
+            </w:tcBorders>
+            <w:shd w:val="clear" w:color="auto" w:fill="D9D9D9" w:themeFill="background1" w:themeFillShade="D9"/>
+            <w:hideMark/>
+          </w:tcPr>
+          <w:p>
+            <w:pPr>
+              <w:rPr>
+                <w:b/>
+              </w:rPr>
+            </w:pPr>
+            <w:r>
+              <w:rPr>
+                <w:b/>
+              </w:rPr>
+              <w:t>001</w:t>
+            </w:r>
+          </w:p>
+        </w:tc>
+        <w:tc>
+          <w:tcPr>
+            <w:tcW w:w="8125" w:type="dxa"/>
+            <w:gridSpan w:val="5"/>
+            <w:tcBorders>
+              <w:top w:val="single" w:sz="2" w:space="0" w:color="auto"/>
+              <w:left w:val="single" w:sz="2" w:space="0" w:color="auto"/>
+              <w:bottom w:val="single" w:sz="2" w:space="0" w:color="auto"/>
+              <w:right w:val="single" w:sz="2" w:space="0" w:color="auto"/>
+            </w:tcBorders>
+            <w:hideMark/>
+          </w:tcPr>
+          <w:p>
+            <w:r>
+              <w:t>Grandezza del font</w:t>
+            </w:r>
+          </w:p>
+        </w:tc>
+      </w:tr>
+      <w:tr>
+        <w:tc>
+          <w:tcPr>
+            <w:tcW w:w="1520" w:type="dxa"/>
+            <w:tcBorders>
+              <w:top w:val="single" w:sz="2" w:space="0" w:color="auto"/>
+              <w:left w:val="single" w:sz="2" w:space="0" w:color="auto"/>
+              <w:bottom w:val="single" w:sz="2" w:space="0" w:color="auto"/>
+              <w:right w:val="single" w:sz="2" w:space="0" w:color="auto"/>
+            </w:tcBorders>
+            <w:shd w:val="clear" w:color="auto" w:fill="D9D9D9" w:themeFill="background1" w:themeFillShade="D9"/>
+          </w:tcPr>
+          <w:p>
+            <w:pPr>
+              <w:rPr>
+                <w:b/>
+              </w:rPr>
+            </w:pPr>
+            <w:r>
+              <w:rPr>
+                <w:b/>
+              </w:rPr>
+              <w:t>002</w:t>
+            </w:r>
+          </w:p>
+        </w:tc>
+        <w:tc>
+          <w:tcPr>
+            <w:tcW w:w="8125" w:type="dxa"/>
+            <w:gridSpan w:val="5"/>
+            <w:tcBorders>
+              <w:top w:val="single" w:sz="2" w:space="0" w:color="auto"/>
+              <w:left w:val="single" w:sz="2" w:space="0" w:color="auto"/>
+              <w:bottom w:val="single" w:sz="2" w:space="0" w:color="auto"/>
+              <w:right w:val="single" w:sz="2" w:space="0" w:color="auto"/>
+            </w:tcBorders>
+          </w:tcPr>
+          <w:p>
+            <w:r>
+              <w:t>Tipologia del font</w:t>
+            </w:r>
+          </w:p>
+        </w:tc>
+      </w:tr>
+    </w:tbl>
+    <w:p/>
+    <w:p>
+      <w:r>
+        <w:br w:type="page"/>
+      </w:r>
+    </w:p>
+    <w:tbl>
+      <w:tblPr>
+        <w:tblW w:w="9645" w:type="dxa"/>
+        <w:tblInd w:w="-8" w:type="dxa"/>
+        <w:tblBorders>
+          <w:top w:val="single" w:sz="2" w:space="0" w:color="auto"/>
+          <w:left w:val="single" w:sz="2" w:space="0" w:color="auto"/>
+          <w:bottom w:val="single" w:sz="2" w:space="0" w:color="auto"/>
+          <w:right w:val="single" w:sz="2" w:space="0" w:color="auto"/>
+          <w:insideH w:val="single" w:sz="2" w:space="0" w:color="auto"/>
+          <w:insideV w:val="single" w:sz="2" w:space="0" w:color="auto"/>
+        </w:tblBorders>
+        <w:tblLayout w:type="fixed"/>
+        <w:tblCellMar>
+          <w:top w:w="57" w:type="dxa"/>
+          <w:bottom w:w="57" w:type="dxa"/>
+        </w:tblCellMar>
+        <w:tblLook w:val="00A0" w:firstRow="1" w:lastRow="0" w:firstColumn="1" w:lastColumn="0" w:noHBand="0" w:noVBand="0"/>
+      </w:tblPr>
+      <w:tblGrid>
+        <w:gridCol w:w="1520"/>
+        <w:gridCol w:w="3497"/>
+        <w:gridCol w:w="1417"/>
+        <w:gridCol w:w="567"/>
+        <w:gridCol w:w="1299"/>
+        <w:gridCol w:w="1345"/>
+      </w:tblGrid>
+      <w:tr>
+        <w:tc>
+          <w:tcPr>
+            <w:tcW w:w="1520" w:type="dxa"/>
+            <w:tcBorders>
+              <w:top w:val="single" w:sz="2" w:space="0" w:color="auto"/>
+              <w:left w:val="single" w:sz="2" w:space="0" w:color="auto"/>
+              <w:bottom w:val="single" w:sz="2" w:space="0" w:color="auto"/>
+              <w:right w:val="single" w:sz="2" w:space="0" w:color="auto"/>
+            </w:tcBorders>
+            <w:shd w:val="clear" w:color="auto" w:fill="D9D9D9" w:themeFill="background1" w:themeFillShade="D9"/>
+            <w:hideMark/>
+          </w:tcPr>
+          <w:p>
+            <w:pPr>
+              <w:rPr>
+                <w:b/>
+                <w:bCs/>
+              </w:rPr>
+            </w:pPr>
+            <w:r>
+              <w:rPr>
+                <w:b/>
+                <w:bCs/>
+              </w:rPr>
+              <w:lastRenderedPageBreak/>
+              <w:t>Requisito</w:t>
+            </w:r>
+          </w:p>
+        </w:tc>
+        <w:tc>
+          <w:tcPr>
+            <w:tcW w:w="3497" w:type="dxa"/>
+            <w:tcBorders>
+              <w:top w:val="single" w:sz="2" w:space="0" w:color="auto"/>
+              <w:left w:val="single" w:sz="2" w:space="0" w:color="auto"/>
+              <w:bottom w:val="single" w:sz="2" w:space="0" w:color="auto"/>
+              <w:right w:val="single" w:sz="2" w:space="0" w:color="auto"/>
+            </w:tcBorders>
+            <w:hideMark/>
+          </w:tcPr>
+          <w:p>
+            <w:r>
+              <w:t>Req-0</w:t>
+            </w:r>
+            <w:r>
+              <w:t>16</w:t>
+            </w:r>
+          </w:p>
+        </w:tc>
+        <w:tc>
+          <w:tcPr>
+            <w:tcW w:w="1417" w:type="dxa"/>
+            <w:tcBorders>
+              <w:top w:val="single" w:sz="2" w:space="0" w:color="auto"/>
+              <w:left w:val="single" w:sz="2" w:space="0" w:color="auto"/>
+              <w:bottom w:val="single" w:sz="2" w:space="0" w:color="auto"/>
+              <w:right w:val="single" w:sz="2" w:space="0" w:color="auto"/>
+            </w:tcBorders>
+            <w:shd w:val="clear" w:color="auto" w:fill="D9D9D9" w:themeFill="background1" w:themeFillShade="D9"/>
+            <w:hideMark/>
+          </w:tcPr>
+          <w:p>
+            <w:r>
+              <w:rPr>
+                <w:b/>
+                <w:bCs/>
+              </w:rPr>
+              <w:t>Priorità</w:t>
+            </w:r>
+          </w:p>
+        </w:tc>
+        <w:tc>
+          <w:tcPr>
+            <w:tcW w:w="567" w:type="dxa"/>
+            <w:tcBorders>
+              <w:top w:val="single" w:sz="2" w:space="0" w:color="auto"/>
+              <w:left w:val="single" w:sz="2" w:space="0" w:color="auto"/>
+              <w:bottom w:val="single" w:sz="2" w:space="0" w:color="auto"/>
+              <w:right w:val="single" w:sz="2" w:space="0" w:color="auto"/>
+            </w:tcBorders>
+            <w:hideMark/>
+          </w:tcPr>
+          <w:p>
+            <w:r>
+              <w:t>2</w:t>
+            </w:r>
+          </w:p>
+        </w:tc>
+        <w:tc>
+          <w:tcPr>
+            <w:tcW w:w="1299" w:type="dxa"/>
+            <w:tcBorders>
+              <w:top w:val="single" w:sz="2" w:space="0" w:color="auto"/>
+              <w:left w:val="single" w:sz="2" w:space="0" w:color="auto"/>
+              <w:bottom w:val="single" w:sz="2" w:space="0" w:color="auto"/>
+              <w:right w:val="single" w:sz="2" w:space="0" w:color="auto"/>
+            </w:tcBorders>
+            <w:shd w:val="clear" w:color="auto" w:fill="D9D9D9" w:themeFill="background1" w:themeFillShade="D9"/>
+            <w:hideMark/>
+          </w:tcPr>
+          <w:p>
+            <w:r>
+              <w:rPr>
+                <w:b/>
+                <w:bCs/>
+              </w:rPr>
+              <w:t>Versione</w:t>
+            </w:r>
+          </w:p>
+        </w:tc>
+        <w:tc>
+          <w:tcPr>
+            <w:tcW w:w="1345" w:type="dxa"/>
+            <w:tcBorders>
+              <w:top w:val="single" w:sz="2" w:space="0" w:color="auto"/>
+              <w:left w:val="single" w:sz="2" w:space="0" w:color="auto"/>
+              <w:bottom w:val="single" w:sz="2" w:space="0" w:color="auto"/>
+              <w:right w:val="single" w:sz="2" w:space="0" w:color="auto"/>
+            </w:tcBorders>
+            <w:hideMark/>
+          </w:tcPr>
+          <w:p>
+            <w:r>
+              <w:t>1.0</w:t>
+            </w:r>
+          </w:p>
+        </w:tc>
+      </w:tr>
+      <w:tr>
+        <w:tc>
+          <w:tcPr>
+            <w:tcW w:w="1520" w:type="dxa"/>
+            <w:tcBorders>
+              <w:top w:val="single" w:sz="2" w:space="0" w:color="auto"/>
+              <w:left w:val="single" w:sz="2" w:space="0" w:color="auto"/>
+              <w:bottom w:val="single" w:sz="2" w:space="0" w:color="auto"/>
+              <w:right w:val="single" w:sz="2" w:space="0" w:color="auto"/>
+            </w:tcBorders>
+            <w:shd w:val="clear" w:color="auto" w:fill="D9D9D9" w:themeFill="background1" w:themeFillShade="D9"/>
+            <w:hideMark/>
+          </w:tcPr>
+          <w:p>
+            <w:pPr>
+              <w:rPr>
+                <w:b/>
+                <w:bCs/>
+              </w:rPr>
+            </w:pPr>
+            <w:r>
+              <w:rPr>
+                <w:b/>
+                <w:bCs/>
+              </w:rPr>
+              <w:t>Nome</w:t>
+            </w:r>
+          </w:p>
+        </w:tc>
+        <w:tc>
+          <w:tcPr>
+            <w:tcW w:w="8125" w:type="dxa"/>
+            <w:gridSpan w:val="5"/>
+            <w:tcBorders>
+              <w:top w:val="single" w:sz="2" w:space="0" w:color="auto"/>
+              <w:left w:val="single" w:sz="2" w:space="0" w:color="auto"/>
+              <w:bottom w:val="single" w:sz="2" w:space="0" w:color="auto"/>
+              <w:right w:val="single" w:sz="2" w:space="0" w:color="auto"/>
+            </w:tcBorders>
+            <w:hideMark/>
+          </w:tcPr>
+          <w:p>
+            <w:r>
+              <w:t>L’assistenza</w:t>
+            </w:r>
+          </w:p>
+        </w:tc>
+      </w:tr>
+      <w:tr>
+        <w:tc>
+          <w:tcPr>
+            <w:tcW w:w="1520" w:type="dxa"/>
+            <w:tcBorders>
+              <w:top w:val="single" w:sz="2" w:space="0" w:color="auto"/>
+              <w:left w:val="single" w:sz="2" w:space="0" w:color="auto"/>
+              <w:bottom w:val="single" w:sz="2" w:space="0" w:color="auto"/>
+              <w:right w:val="single" w:sz="2" w:space="0" w:color="auto"/>
+            </w:tcBorders>
+            <w:shd w:val="clear" w:color="auto" w:fill="D9D9D9" w:themeFill="background1" w:themeFillShade="D9"/>
+            <w:hideMark/>
+          </w:tcPr>
+          <w:p>
+            <w:pPr>
+              <w:rPr>
+                <w:b/>
+                <w:bCs/>
+              </w:rPr>
+            </w:pPr>
+            <w:r>
+              <w:rPr>
+                <w:b/>
+                <w:bCs/>
+              </w:rPr>
+              <w:t>Note</w:t>
+            </w:r>
+          </w:p>
+        </w:tc>
+        <w:tc>
+          <w:tcPr>
+            <w:tcW w:w="8125" w:type="dxa"/>
+            <w:gridSpan w:val="5"/>
+            <w:tcBorders>
+              <w:top w:val="single" w:sz="2" w:space="0" w:color="auto"/>
+              <w:left w:val="single" w:sz="2" w:space="0" w:color="auto"/>
+              <w:bottom w:val="single" w:sz="2" w:space="0" w:color="auto"/>
+              <w:right w:val="single" w:sz="2" w:space="0" w:color="auto"/>
+            </w:tcBorders>
+            <w:hideMark/>
+          </w:tcPr>
+          <w:p>
+            <w:r>
+              <w:t>Si necessità dell’assistenza in caso di bisogno</w:t>
+            </w:r>
+          </w:p>
+        </w:tc>
+      </w:tr>
+    </w:tbl>
+    <w:p/>
+    <w:p/>
+    <w:tbl>
+      <w:tblPr>
+        <w:tblW w:w="9645" w:type="dxa"/>
+        <w:tblInd w:w="-8" w:type="dxa"/>
+        <w:tblBorders>
+          <w:top w:val="single" w:sz="2" w:space="0" w:color="auto"/>
+          <w:left w:val="single" w:sz="2" w:space="0" w:color="auto"/>
+          <w:bottom w:val="single" w:sz="2" w:space="0" w:color="auto"/>
+          <w:right w:val="single" w:sz="2" w:space="0" w:color="auto"/>
+          <w:insideH w:val="single" w:sz="2" w:space="0" w:color="auto"/>
+          <w:insideV w:val="single" w:sz="2" w:space="0" w:color="auto"/>
+        </w:tblBorders>
+        <w:tblLayout w:type="fixed"/>
+        <w:tblCellMar>
+          <w:top w:w="57" w:type="dxa"/>
+          <w:bottom w:w="57" w:type="dxa"/>
+        </w:tblCellMar>
+        <w:tblLook w:val="00A0" w:firstRow="1" w:lastRow="0" w:firstColumn="1" w:lastColumn="0" w:noHBand="0" w:noVBand="0"/>
+      </w:tblPr>
+      <w:tblGrid>
+        <w:gridCol w:w="1520"/>
+        <w:gridCol w:w="3497"/>
+        <w:gridCol w:w="1417"/>
+        <w:gridCol w:w="567"/>
+        <w:gridCol w:w="1299"/>
+        <w:gridCol w:w="1345"/>
+      </w:tblGrid>
+      <w:tr>
+        <w:tc>
+          <w:tcPr>
+            <w:tcW w:w="1520" w:type="dxa"/>
+            <w:tcBorders>
+              <w:top w:val="single" w:sz="2" w:space="0" w:color="auto"/>
+              <w:left w:val="single" w:sz="2" w:space="0" w:color="auto"/>
+              <w:bottom w:val="single" w:sz="2" w:space="0" w:color="auto"/>
+              <w:right w:val="single" w:sz="2" w:space="0" w:color="auto"/>
+            </w:tcBorders>
+            <w:shd w:val="clear" w:color="auto" w:fill="D9D9D9" w:themeFill="background1" w:themeFillShade="D9"/>
+            <w:hideMark/>
+          </w:tcPr>
+          <w:p>
+            <w:pPr>
+              <w:rPr>
+                <w:b/>
+                <w:bCs/>
+              </w:rPr>
+            </w:pPr>
+            <w:r>
+              <w:rPr>
+                <w:b/>
+                <w:bCs/>
+              </w:rPr>
+              <w:t>Requisito</w:t>
+            </w:r>
+          </w:p>
+        </w:tc>
+        <w:tc>
+          <w:tcPr>
+            <w:tcW w:w="3497" w:type="dxa"/>
+            <w:tcBorders>
+              <w:top w:val="single" w:sz="2" w:space="0" w:color="auto"/>
+              <w:left w:val="single" w:sz="2" w:space="0" w:color="auto"/>
+              <w:bottom w:val="single" w:sz="2" w:space="0" w:color="auto"/>
+              <w:right w:val="single" w:sz="2" w:space="0" w:color="auto"/>
+            </w:tcBorders>
+            <w:hideMark/>
+          </w:tcPr>
+          <w:p>
+            <w:r>
+              <w:t>Req-0</w:t>
+            </w:r>
+            <w:r>
+              <w:t>17</w:t>
+            </w:r>
+          </w:p>
+        </w:tc>
+        <w:tc>
+          <w:tcPr>
+            <w:tcW w:w="1417" w:type="dxa"/>
+            <w:tcBorders>
+              <w:top w:val="single" w:sz="2" w:space="0" w:color="auto"/>
+              <w:left w:val="single" w:sz="2" w:space="0" w:color="auto"/>
+              <w:bottom w:val="single" w:sz="2" w:space="0" w:color="auto"/>
+              <w:right w:val="single" w:sz="2" w:space="0" w:color="auto"/>
+            </w:tcBorders>
+            <w:shd w:val="clear" w:color="auto" w:fill="D9D9D9" w:themeFill="background1" w:themeFillShade="D9"/>
+            <w:hideMark/>
+          </w:tcPr>
+          <w:p>
+            <w:r>
+              <w:rPr>
+                <w:b/>
+                <w:bCs/>
+              </w:rPr>
+              <w:t>Priorità</w:t>
+            </w:r>
+          </w:p>
+        </w:tc>
+        <w:tc>
+          <w:tcPr>
+            <w:tcW w:w="567" w:type="dxa"/>
+            <w:tcBorders>
+              <w:top w:val="single" w:sz="2" w:space="0" w:color="auto"/>
+              <w:left w:val="single" w:sz="2" w:space="0" w:color="auto"/>
+              <w:bottom w:val="single" w:sz="2" w:space="0" w:color="auto"/>
+              <w:right w:val="single" w:sz="2" w:space="0" w:color="auto"/>
+            </w:tcBorders>
+            <w:hideMark/>
+          </w:tcPr>
+          <w:p>
+            <w:r>
+              <w:t>2</w:t>
+            </w:r>
+          </w:p>
+        </w:tc>
+        <w:tc>
+          <w:tcPr>
+            <w:tcW w:w="1299" w:type="dxa"/>
+            <w:tcBorders>
+              <w:top w:val="single" w:sz="2" w:space="0" w:color="auto"/>
+              <w:left w:val="single" w:sz="2" w:space="0" w:color="auto"/>
+              <w:bottom w:val="single" w:sz="2" w:space="0" w:color="auto"/>
+              <w:right w:val="single" w:sz="2" w:space="0" w:color="auto"/>
+            </w:tcBorders>
+            <w:shd w:val="clear" w:color="auto" w:fill="D9D9D9" w:themeFill="background1" w:themeFillShade="D9"/>
+            <w:hideMark/>
+          </w:tcPr>
+          <w:p>
+            <w:r>
+              <w:rPr>
+                <w:b/>
+                <w:bCs/>
+              </w:rPr>
+              <w:t>Versione</w:t>
+            </w:r>
+          </w:p>
+        </w:tc>
+        <w:tc>
+          <w:tcPr>
+            <w:tcW w:w="1345" w:type="dxa"/>
+            <w:tcBorders>
+              <w:top w:val="single" w:sz="2" w:space="0" w:color="auto"/>
+              <w:left w:val="single" w:sz="2" w:space="0" w:color="auto"/>
+              <w:bottom w:val="single" w:sz="2" w:space="0" w:color="auto"/>
+              <w:right w:val="single" w:sz="2" w:space="0" w:color="auto"/>
+            </w:tcBorders>
+            <w:hideMark/>
+          </w:tcPr>
+          <w:p>
+            <w:r>
+              <w:t>1.0</w:t>
+            </w:r>
+          </w:p>
+        </w:tc>
+      </w:tr>
+      <w:tr>
+        <w:tc>
+          <w:tcPr>
+            <w:tcW w:w="1520" w:type="dxa"/>
+            <w:tcBorders>
+              <w:top w:val="single" w:sz="2" w:space="0" w:color="auto"/>
+              <w:left w:val="single" w:sz="2" w:space="0" w:color="auto"/>
+              <w:bottom w:val="single" w:sz="2" w:space="0" w:color="auto"/>
+              <w:right w:val="single" w:sz="2" w:space="0" w:color="auto"/>
+            </w:tcBorders>
+            <w:shd w:val="clear" w:color="auto" w:fill="D9D9D9" w:themeFill="background1" w:themeFillShade="D9"/>
+            <w:hideMark/>
+          </w:tcPr>
+          <w:p>
+            <w:pPr>
+              <w:rPr>
+                <w:b/>
+                <w:bCs/>
+              </w:rPr>
+            </w:pPr>
+            <w:r>
+              <w:rPr>
+                <w:b/>
+                <w:bCs/>
+              </w:rPr>
+              <w:t>Nome</w:t>
+            </w:r>
+          </w:p>
+        </w:tc>
+        <w:tc>
+          <w:tcPr>
+            <w:tcW w:w="8125" w:type="dxa"/>
+            <w:gridSpan w:val="5"/>
+            <w:tcBorders>
+              <w:top w:val="single" w:sz="2" w:space="0" w:color="auto"/>
+              <w:left w:val="single" w:sz="2" w:space="0" w:color="auto"/>
+              <w:bottom w:val="single" w:sz="2" w:space="0" w:color="auto"/>
+              <w:right w:val="single" w:sz="2" w:space="0" w:color="auto"/>
+            </w:tcBorders>
+            <w:hideMark/>
+          </w:tcPr>
+          <w:p>
+            <w:r>
+              <w:t>Drag and Drop</w:t>
+            </w:r>
+          </w:p>
+        </w:tc>
+      </w:tr>
+      <w:tr>
+        <w:tc>
+          <w:tcPr>
+            <w:tcW w:w="1520" w:type="dxa"/>
+            <w:tcBorders>
+              <w:top w:val="single" w:sz="2" w:space="0" w:color="auto"/>
+              <w:left w:val="single" w:sz="2" w:space="0" w:color="auto"/>
+              <w:bottom w:val="single" w:sz="2" w:space="0" w:color="auto"/>
+              <w:right w:val="single" w:sz="2" w:space="0" w:color="auto"/>
+            </w:tcBorders>
+            <w:shd w:val="clear" w:color="auto" w:fill="D9D9D9" w:themeFill="background1" w:themeFillShade="D9"/>
+            <w:hideMark/>
+          </w:tcPr>
+          <w:p>
+            <w:pPr>
+              <w:rPr>
+                <w:b/>
+                <w:bCs/>
+              </w:rPr>
+            </w:pPr>
+            <w:r>
+              <w:rPr>
+                <w:b/>
+                <w:bCs/>
+              </w:rPr>
+              <w:t>Note</w:t>
+            </w:r>
+          </w:p>
+        </w:tc>
+        <w:tc>
+          <w:tcPr>
+            <w:tcW w:w="8125" w:type="dxa"/>
+            <w:gridSpan w:val="5"/>
+            <w:tcBorders>
+              <w:top w:val="single" w:sz="2" w:space="0" w:color="auto"/>
+              <w:left w:val="single" w:sz="2" w:space="0" w:color="auto"/>
+              <w:bottom w:val="single" w:sz="2" w:space="0" w:color="auto"/>
+              <w:right w:val="single" w:sz="2" w:space="0" w:color="auto"/>
+            </w:tcBorders>
+            <w:hideMark/>
+          </w:tcPr>
+          <w:p>
+            <w:r>
+              <w:t xml:space="preserve">Si </w:t>
+            </w:r>
+            <w:r>
+              <w:t>necessità di poter attivare e disattivare il drag and drop</w:t>
+            </w:r>
+          </w:p>
+        </w:tc>
+      </w:tr>
+    </w:tbl>
+    <w:p/>
+    <w:p/>
+    <w:tbl>
+      <w:tblPr>
+        <w:tblW w:w="9645" w:type="dxa"/>
+        <w:tblInd w:w="-8" w:type="dxa"/>
+        <w:tblBorders>
+          <w:top w:val="single" w:sz="2" w:space="0" w:color="auto"/>
+          <w:left w:val="single" w:sz="2" w:space="0" w:color="auto"/>
+          <w:bottom w:val="single" w:sz="2" w:space="0" w:color="auto"/>
+          <w:right w:val="single" w:sz="2" w:space="0" w:color="auto"/>
+          <w:insideH w:val="single" w:sz="2" w:space="0" w:color="auto"/>
+          <w:insideV w:val="single" w:sz="2" w:space="0" w:color="auto"/>
+        </w:tblBorders>
+        <w:tblLayout w:type="fixed"/>
+        <w:tblCellMar>
+          <w:top w:w="57" w:type="dxa"/>
+          <w:bottom w:w="57" w:type="dxa"/>
+        </w:tblCellMar>
+        <w:tblLook w:val="00A0" w:firstRow="1" w:lastRow="0" w:firstColumn="1" w:lastColumn="0" w:noHBand="0" w:noVBand="0"/>
+      </w:tblPr>
+      <w:tblGrid>
+        <w:gridCol w:w="1520"/>
+        <w:gridCol w:w="3497"/>
+        <w:gridCol w:w="1417"/>
+        <w:gridCol w:w="567"/>
+        <w:gridCol w:w="1299"/>
+        <w:gridCol w:w="1345"/>
+      </w:tblGrid>
+      <w:tr>
+        <w:tc>
+          <w:tcPr>
+            <w:tcW w:w="1520" w:type="dxa"/>
+            <w:tcBorders>
+              <w:top w:val="single" w:sz="2" w:space="0" w:color="auto"/>
+              <w:left w:val="single" w:sz="2" w:space="0" w:color="auto"/>
+              <w:bottom w:val="single" w:sz="2" w:space="0" w:color="auto"/>
+              <w:right w:val="single" w:sz="2" w:space="0" w:color="auto"/>
+            </w:tcBorders>
+            <w:shd w:val="clear" w:color="auto" w:fill="D9D9D9" w:themeFill="background1" w:themeFillShade="D9"/>
+            <w:hideMark/>
+          </w:tcPr>
+          <w:p>
+            <w:pPr>
+              <w:rPr>
+                <w:b/>
+                <w:bCs/>
+              </w:rPr>
+            </w:pPr>
+            <w:r>
+              <w:rPr>
+                <w:b/>
+                <w:bCs/>
+              </w:rPr>
+              <w:t>Requisito</w:t>
+            </w:r>
+          </w:p>
+        </w:tc>
+        <w:tc>
+          <w:tcPr>
+            <w:tcW w:w="3497" w:type="dxa"/>
+            <w:tcBorders>
+              <w:top w:val="single" w:sz="2" w:space="0" w:color="auto"/>
+              <w:left w:val="single" w:sz="2" w:space="0" w:color="auto"/>
+              <w:bottom w:val="single" w:sz="2" w:space="0" w:color="auto"/>
+              <w:right w:val="single" w:sz="2" w:space="0" w:color="auto"/>
+            </w:tcBorders>
+            <w:hideMark/>
+          </w:tcPr>
+          <w:p>
+            <w:r>
+              <w:t>Req-0</w:t>
+            </w:r>
+            <w:r>
+              <w:t>18</w:t>
+            </w:r>
+          </w:p>
+        </w:tc>
+        <w:tc>
+          <w:tcPr>
+            <w:tcW w:w="1417" w:type="dxa"/>
+            <w:tcBorders>
+              <w:top w:val="single" w:sz="2" w:space="0" w:color="auto"/>
+              <w:left w:val="single" w:sz="2" w:space="0" w:color="auto"/>
+              <w:bottom w:val="single" w:sz="2" w:space="0" w:color="auto"/>
+              <w:right w:val="single" w:sz="2" w:space="0" w:color="auto"/>
+            </w:tcBorders>
+            <w:shd w:val="clear" w:color="auto" w:fill="D9D9D9" w:themeFill="background1" w:themeFillShade="D9"/>
+            <w:hideMark/>
+          </w:tcPr>
+          <w:p>
+            <w:r>
+              <w:rPr>
+                <w:b/>
+                <w:bCs/>
+              </w:rPr>
+              <w:t>Priorità</w:t>
+            </w:r>
+          </w:p>
+        </w:tc>
+        <w:tc>
+          <w:tcPr>
+            <w:tcW w:w="567" w:type="dxa"/>
+            <w:tcBorders>
+              <w:top w:val="single" w:sz="2" w:space="0" w:color="auto"/>
+              <w:left w:val="single" w:sz="2" w:space="0" w:color="auto"/>
+              <w:bottom w:val="single" w:sz="2" w:space="0" w:color="auto"/>
+              <w:right w:val="single" w:sz="2" w:space="0" w:color="auto"/>
+            </w:tcBorders>
+            <w:hideMark/>
+          </w:tcPr>
+          <w:p>
+            <w:r>
+              <w:t>2</w:t>
+            </w:r>
+          </w:p>
+        </w:tc>
+        <w:tc>
+          <w:tcPr>
+            <w:tcW w:w="1299" w:type="dxa"/>
+            <w:tcBorders>
+              <w:top w:val="single" w:sz="2" w:space="0" w:color="auto"/>
+              <w:left w:val="single" w:sz="2" w:space="0" w:color="auto"/>
+              <w:bottom w:val="single" w:sz="2" w:space="0" w:color="auto"/>
+              <w:right w:val="single" w:sz="2" w:space="0" w:color="auto"/>
+            </w:tcBorders>
+            <w:shd w:val="clear" w:color="auto" w:fill="D9D9D9" w:themeFill="background1" w:themeFillShade="D9"/>
+            <w:hideMark/>
+          </w:tcPr>
+          <w:p>
+            <w:r>
+              <w:rPr>
+                <w:b/>
+                <w:bCs/>
+              </w:rPr>
+              <w:t>Versione</w:t>
+            </w:r>
+          </w:p>
+        </w:tc>
+        <w:tc>
+          <w:tcPr>
+            <w:tcW w:w="1345" w:type="dxa"/>
+            <w:tcBorders>
+              <w:top w:val="single" w:sz="2" w:space="0" w:color="auto"/>
+              <w:left w:val="single" w:sz="2" w:space="0" w:color="auto"/>
+              <w:bottom w:val="single" w:sz="2" w:space="0" w:color="auto"/>
+              <w:right w:val="single" w:sz="2" w:space="0" w:color="auto"/>
+            </w:tcBorders>
+            <w:hideMark/>
+          </w:tcPr>
+          <w:p>
+            <w:r>
+              <w:t>1.0</w:t>
+            </w:r>
+          </w:p>
+        </w:tc>
+      </w:tr>
+      <w:tr>
+        <w:tc>
+          <w:tcPr>
+            <w:tcW w:w="1520" w:type="dxa"/>
+            <w:tcBorders>
+              <w:top w:val="single" w:sz="2" w:space="0" w:color="auto"/>
+              <w:left w:val="single" w:sz="2" w:space="0" w:color="auto"/>
+              <w:bottom w:val="single" w:sz="2" w:space="0" w:color="auto"/>
+              <w:right w:val="single" w:sz="2" w:space="0" w:color="auto"/>
+            </w:tcBorders>
+            <w:shd w:val="clear" w:color="auto" w:fill="D9D9D9" w:themeFill="background1" w:themeFillShade="D9"/>
+            <w:hideMark/>
+          </w:tcPr>
+          <w:p>
+            <w:pPr>
+              <w:rPr>
+                <w:b/>
+                <w:bCs/>
+              </w:rPr>
+            </w:pPr>
+            <w:r>
+              <w:rPr>
+                <w:b/>
+                <w:bCs/>
+              </w:rPr>
+              <w:t>Nome</w:t>
+            </w:r>
+          </w:p>
+        </w:tc>
+        <w:tc>
+          <w:tcPr>
+            <w:tcW w:w="8125" w:type="dxa"/>
+            <w:gridSpan w:val="5"/>
+            <w:tcBorders>
+              <w:top w:val="single" w:sz="2" w:space="0" w:color="auto"/>
+              <w:left w:val="single" w:sz="2" w:space="0" w:color="auto"/>
+              <w:bottom w:val="single" w:sz="2" w:space="0" w:color="auto"/>
+              <w:right w:val="single" w:sz="2" w:space="0" w:color="auto"/>
+            </w:tcBorders>
+            <w:hideMark/>
+          </w:tcPr>
+          <w:p>
+            <w:r>
+              <w:t>Blocco dell’app</w:t>
+            </w:r>
+          </w:p>
+        </w:tc>
+      </w:tr>
+      <w:tr>
+        <w:tc>
+          <w:tcPr>
+            <w:tcW w:w="1520" w:type="dxa"/>
+            <w:tcBorders>
+              <w:top w:val="single" w:sz="2" w:space="0" w:color="auto"/>
+              <w:left w:val="single" w:sz="2" w:space="0" w:color="auto"/>
+              <w:bottom w:val="single" w:sz="2" w:space="0" w:color="auto"/>
+              <w:right w:val="single" w:sz="2" w:space="0" w:color="auto"/>
+            </w:tcBorders>
+            <w:shd w:val="clear" w:color="auto" w:fill="D9D9D9" w:themeFill="background1" w:themeFillShade="D9"/>
+            <w:hideMark/>
+          </w:tcPr>
+          <w:p>
+            <w:pPr>
+              <w:rPr>
+                <w:b/>
+                <w:bCs/>
+              </w:rPr>
+            </w:pPr>
+            <w:r>
+              <w:rPr>
+                <w:b/>
+                <w:bCs/>
+              </w:rPr>
+              <w:t>Note</w:t>
+            </w:r>
+          </w:p>
+        </w:tc>
+        <w:tc>
+          <w:tcPr>
+            <w:tcW w:w="8125" w:type="dxa"/>
+            <w:gridSpan w:val="5"/>
+            <w:tcBorders>
+              <w:top w:val="single" w:sz="2" w:space="0" w:color="auto"/>
+              <w:left w:val="single" w:sz="2" w:space="0" w:color="auto"/>
+              <w:bottom w:val="single" w:sz="2" w:space="0" w:color="auto"/>
+              <w:right w:val="single" w:sz="2" w:space="0" w:color="auto"/>
+            </w:tcBorders>
+            <w:hideMark/>
+          </w:tcPr>
+          <w:p>
+            <w:r>
+              <w:t>L’app se sotto richiesta si deve bloccare</w:t>
+            </w:r>
+          </w:p>
+        </w:tc>
+      </w:tr>
+    </w:tbl>
+    <w:p/>
+    <w:tbl>
+      <w:tblPr>
+        <w:tblW w:w="9645" w:type="dxa"/>
+        <w:tblInd w:w="-8" w:type="dxa"/>
+        <w:tblBorders>
+          <w:top w:val="single" w:sz="2" w:space="0" w:color="auto"/>
+          <w:left w:val="single" w:sz="2" w:space="0" w:color="auto"/>
+          <w:bottom w:val="single" w:sz="2" w:space="0" w:color="auto"/>
+          <w:right w:val="single" w:sz="2" w:space="0" w:color="auto"/>
+          <w:insideH w:val="single" w:sz="2" w:space="0" w:color="auto"/>
+          <w:insideV w:val="single" w:sz="2" w:space="0" w:color="auto"/>
+        </w:tblBorders>
+        <w:tblLayout w:type="fixed"/>
+        <w:tblCellMar>
+          <w:top w:w="57" w:type="dxa"/>
+          <w:bottom w:w="57" w:type="dxa"/>
+        </w:tblCellMar>
+        <w:tblLook w:val="00A0" w:firstRow="1" w:lastRow="0" w:firstColumn="1" w:lastColumn="0" w:noHBand="0" w:noVBand="0"/>
+      </w:tblPr>
+      <w:tblGrid>
+        <w:gridCol w:w="1520"/>
+        <w:gridCol w:w="3497"/>
+        <w:gridCol w:w="1417"/>
+        <w:gridCol w:w="567"/>
+        <w:gridCol w:w="1299"/>
+        <w:gridCol w:w="1345"/>
+      </w:tblGrid>
+      <w:tr>
+        <w:tc>
+          <w:tcPr>
+            <w:tcW w:w="1520" w:type="dxa"/>
+            <w:tcBorders>
+              <w:top w:val="single" w:sz="2" w:space="0" w:color="auto"/>
+              <w:left w:val="single" w:sz="2" w:space="0" w:color="auto"/>
+              <w:bottom w:val="single" w:sz="2" w:space="0" w:color="auto"/>
+              <w:right w:val="single" w:sz="2" w:space="0" w:color="auto"/>
+            </w:tcBorders>
+            <w:shd w:val="clear" w:color="auto" w:fill="D9D9D9" w:themeFill="background1" w:themeFillShade="D9"/>
+            <w:hideMark/>
+          </w:tcPr>
+          <w:p>
+            <w:pPr>
+              <w:rPr>
+                <w:b/>
+                <w:bCs/>
+              </w:rPr>
+            </w:pPr>
+            <w:r>
+              <w:rPr>
+                <w:b/>
+                <w:bCs/>
+              </w:rPr>
+              <w:t>Requisito</w:t>
+            </w:r>
+          </w:p>
+        </w:tc>
+        <w:tc>
+          <w:tcPr>
+            <w:tcW w:w="3497" w:type="dxa"/>
+            <w:tcBorders>
+              <w:top w:val="single" w:sz="2" w:space="0" w:color="auto"/>
+              <w:left w:val="single" w:sz="2" w:space="0" w:color="auto"/>
+              <w:bottom w:val="single" w:sz="2" w:space="0" w:color="auto"/>
+              <w:right w:val="single" w:sz="2" w:space="0" w:color="auto"/>
+            </w:tcBorders>
+            <w:hideMark/>
+          </w:tcPr>
+          <w:p>
+            <w:r>
+              <w:t>Req-0</w:t>
+            </w:r>
+            <w:r>
+              <w:t>19</w:t>
+            </w:r>
+          </w:p>
+        </w:tc>
+        <w:tc>
+          <w:tcPr>
+            <w:tcW w:w="1417" w:type="dxa"/>
+            <w:tcBorders>
+              <w:top w:val="single" w:sz="2" w:space="0" w:color="auto"/>
+              <w:left w:val="single" w:sz="2" w:space="0" w:color="auto"/>
+              <w:bottom w:val="single" w:sz="2" w:space="0" w:color="auto"/>
+              <w:right w:val="single" w:sz="2" w:space="0" w:color="auto"/>
+            </w:tcBorders>
+            <w:shd w:val="clear" w:color="auto" w:fill="D9D9D9" w:themeFill="background1" w:themeFillShade="D9"/>
+            <w:hideMark/>
+          </w:tcPr>
+          <w:p>
+            <w:r>
+              <w:rPr>
+                <w:b/>
+                <w:bCs/>
+              </w:rPr>
+              <w:t>Priorità</w:t>
+            </w:r>
+          </w:p>
+        </w:tc>
+        <w:tc>
+          <w:tcPr>
+            <w:tcW w:w="567" w:type="dxa"/>
+            <w:tcBorders>
+              <w:top w:val="single" w:sz="2" w:space="0" w:color="auto"/>
+              <w:left w:val="single" w:sz="2" w:space="0" w:color="auto"/>
+              <w:bottom w:val="single" w:sz="2" w:space="0" w:color="auto"/>
+              <w:right w:val="single" w:sz="2" w:space="0" w:color="auto"/>
+            </w:tcBorders>
+            <w:hideMark/>
+          </w:tcPr>
+          <w:p>
+            <w:r>
+              <w:t>2</w:t>
+            </w:r>
+          </w:p>
+        </w:tc>
+        <w:tc>
+          <w:tcPr>
+            <w:tcW w:w="1299" w:type="dxa"/>
+            <w:tcBorders>
+              <w:top w:val="single" w:sz="2" w:space="0" w:color="auto"/>
+              <w:left w:val="single" w:sz="2" w:space="0" w:color="auto"/>
+              <w:bottom w:val="single" w:sz="2" w:space="0" w:color="auto"/>
+              <w:right w:val="single" w:sz="2" w:space="0" w:color="auto"/>
+            </w:tcBorders>
+            <w:shd w:val="clear" w:color="auto" w:fill="D9D9D9" w:themeFill="background1" w:themeFillShade="D9"/>
+            <w:hideMark/>
+          </w:tcPr>
+          <w:p>
+            <w:r>
+              <w:rPr>
+                <w:b/>
+                <w:bCs/>
+              </w:rPr>
+              <w:t>Versione</w:t>
+            </w:r>
+          </w:p>
+        </w:tc>
+        <w:tc>
+          <w:tcPr>
+            <w:tcW w:w="1345" w:type="dxa"/>
+            <w:tcBorders>
+              <w:top w:val="single" w:sz="2" w:space="0" w:color="auto"/>
+              <w:left w:val="single" w:sz="2" w:space="0" w:color="auto"/>
+              <w:bottom w:val="single" w:sz="2" w:space="0" w:color="auto"/>
+              <w:right w:val="single" w:sz="2" w:space="0" w:color="auto"/>
+            </w:tcBorders>
+            <w:hideMark/>
+          </w:tcPr>
+          <w:p>
+            <w:r>
+              <w:t>1.0</w:t>
+            </w:r>
+          </w:p>
+        </w:tc>
+      </w:tr>
+      <w:tr>
+        <w:tc>
+          <w:tcPr>
+            <w:tcW w:w="1520" w:type="dxa"/>
+            <w:tcBorders>
+              <w:top w:val="single" w:sz="2" w:space="0" w:color="auto"/>
+              <w:left w:val="single" w:sz="2" w:space="0" w:color="auto"/>
+              <w:bottom w:val="single" w:sz="2" w:space="0" w:color="auto"/>
+              <w:right w:val="single" w:sz="2" w:space="0" w:color="auto"/>
+            </w:tcBorders>
+            <w:shd w:val="clear" w:color="auto" w:fill="D9D9D9" w:themeFill="background1" w:themeFillShade="D9"/>
+            <w:hideMark/>
+          </w:tcPr>
+          <w:p>
+            <w:pPr>
+              <w:rPr>
+                <w:b/>
+                <w:bCs/>
+              </w:rPr>
+            </w:pPr>
+            <w:r>
+              <w:rPr>
+                <w:b/>
+                <w:bCs/>
+              </w:rPr>
+              <w:t>Nome</w:t>
+            </w:r>
+          </w:p>
+        </w:tc>
+        <w:tc>
+          <w:tcPr>
+            <w:tcW w:w="8125" w:type="dxa"/>
+            <w:gridSpan w:val="5"/>
+            <w:tcBorders>
+              <w:top w:val="single" w:sz="2" w:space="0" w:color="auto"/>
+              <w:left w:val="single" w:sz="2" w:space="0" w:color="auto"/>
+              <w:bottom w:val="single" w:sz="2" w:space="0" w:color="auto"/>
+              <w:right w:val="single" w:sz="2" w:space="0" w:color="auto"/>
+            </w:tcBorders>
+            <w:hideMark/>
+          </w:tcPr>
+          <w:p>
+            <w:r>
+              <w:t>Scelta delle impostazioni</w:t>
+            </w:r>
+          </w:p>
+        </w:tc>
+      </w:tr>
+      <w:tr>
+        <w:tc>
+          <w:tcPr>
+            <w:tcW w:w="1520" w:type="dxa"/>
+            <w:tcBorders>
+              <w:top w:val="single" w:sz="2" w:space="0" w:color="auto"/>
+              <w:left w:val="single" w:sz="2" w:space="0" w:color="auto"/>
+              <w:bottom w:val="single" w:sz="2" w:space="0" w:color="auto"/>
+              <w:right w:val="single" w:sz="2" w:space="0" w:color="auto"/>
+            </w:tcBorders>
+            <w:shd w:val="clear" w:color="auto" w:fill="D9D9D9" w:themeFill="background1" w:themeFillShade="D9"/>
+            <w:hideMark/>
+          </w:tcPr>
+          <w:p>
+            <w:pPr>
+              <w:rPr>
+                <w:b/>
+                <w:bCs/>
+              </w:rPr>
+            </w:pPr>
+            <w:r>
+              <w:rPr>
+                <w:b/>
+                <w:bCs/>
+              </w:rPr>
+              <w:t>Note</w:t>
+            </w:r>
+          </w:p>
+        </w:tc>
+        <w:tc>
+          <w:tcPr>
+            <w:tcW w:w="8125" w:type="dxa"/>
+            <w:gridSpan w:val="5"/>
+            <w:tcBorders>
+              <w:top w:val="single" w:sz="2" w:space="0" w:color="auto"/>
+              <w:left w:val="single" w:sz="2" w:space="0" w:color="auto"/>
+              <w:bottom w:val="single" w:sz="2" w:space="0" w:color="auto"/>
+              <w:right w:val="single" w:sz="2" w:space="0" w:color="auto"/>
+            </w:tcBorders>
+            <w:hideMark/>
+          </w:tcPr>
+          <w:p>
+            <w:r>
+              <w:t>Scegliere se volere o non volere delle impostazioni tramite delle check box</w:t>
+            </w:r>
+          </w:p>
+        </w:tc>
+      </w:tr>
+    </w:tbl>
+    <w:p/>
+    <w:tbl>
+      <w:tblPr>
+        <w:tblW w:w="9645" w:type="dxa"/>
+        <w:tblInd w:w="-8" w:type="dxa"/>
+        <w:tblBorders>
+          <w:top w:val="single" w:sz="2" w:space="0" w:color="auto"/>
+          <w:left w:val="single" w:sz="2" w:space="0" w:color="auto"/>
+          <w:bottom w:val="single" w:sz="2" w:space="0" w:color="auto"/>
+          <w:right w:val="single" w:sz="2" w:space="0" w:color="auto"/>
+          <w:insideH w:val="single" w:sz="2" w:space="0" w:color="auto"/>
+          <w:insideV w:val="single" w:sz="2" w:space="0" w:color="auto"/>
+        </w:tblBorders>
+        <w:tblLayout w:type="fixed"/>
+        <w:tblCellMar>
+          <w:top w:w="57" w:type="dxa"/>
+          <w:bottom w:w="57" w:type="dxa"/>
+        </w:tblCellMar>
+        <w:tblLook w:val="00A0" w:firstRow="1" w:lastRow="0" w:firstColumn="1" w:lastColumn="0" w:noHBand="0" w:noVBand="0"/>
+      </w:tblPr>
+      <w:tblGrid>
+        <w:gridCol w:w="1520"/>
+        <w:gridCol w:w="3497"/>
+        <w:gridCol w:w="1417"/>
+        <w:gridCol w:w="567"/>
+        <w:gridCol w:w="1299"/>
+        <w:gridCol w:w="1345"/>
+      </w:tblGrid>
+      <w:tr>
+        <w:tc>
+          <w:tcPr>
+            <w:tcW w:w="1520" w:type="dxa"/>
+            <w:tcBorders>
+              <w:top w:val="single" w:sz="2" w:space="0" w:color="auto"/>
+              <w:left w:val="single" w:sz="2" w:space="0" w:color="auto"/>
+              <w:bottom w:val="single" w:sz="2" w:space="0" w:color="auto"/>
+              <w:right w:val="single" w:sz="2" w:space="0" w:color="auto"/>
+            </w:tcBorders>
+            <w:shd w:val="clear" w:color="auto" w:fill="D9D9D9" w:themeFill="background1" w:themeFillShade="D9"/>
+            <w:hideMark/>
+          </w:tcPr>
+          <w:p>
+            <w:pPr>
+              <w:rPr>
+                <w:b/>
+                <w:bCs/>
+              </w:rPr>
+            </w:pPr>
+            <w:r>
+              <w:rPr>
+                <w:b/>
+                <w:bCs/>
+              </w:rPr>
+              <w:t>Requisito</w:t>
+            </w:r>
+          </w:p>
+        </w:tc>
+        <w:tc>
+          <w:tcPr>
+            <w:tcW w:w="3497" w:type="dxa"/>
+            <w:tcBorders>
+              <w:top w:val="single" w:sz="2" w:space="0" w:color="auto"/>
+              <w:left w:val="single" w:sz="2" w:space="0" w:color="auto"/>
+              <w:bottom w:val="single" w:sz="2" w:space="0" w:color="auto"/>
+              <w:right w:val="single" w:sz="2" w:space="0" w:color="auto"/>
+            </w:tcBorders>
+            <w:hideMark/>
+          </w:tcPr>
+          <w:p>
+            <w:r>
+              <w:t>Req-0</w:t>
+            </w:r>
+            <w:r>
+              <w:t>20</w:t>
+            </w:r>
+          </w:p>
+        </w:tc>
+        <w:tc>
+          <w:tcPr>
+            <w:tcW w:w="1417" w:type="dxa"/>
+            <w:tcBorders>
+              <w:top w:val="single" w:sz="2" w:space="0" w:color="auto"/>
+              <w:left w:val="single" w:sz="2" w:space="0" w:color="auto"/>
+              <w:bottom w:val="single" w:sz="2" w:space="0" w:color="auto"/>
+              <w:right w:val="single" w:sz="2" w:space="0" w:color="auto"/>
+            </w:tcBorders>
+            <w:shd w:val="clear" w:color="auto" w:fill="D9D9D9" w:themeFill="background1" w:themeFillShade="D9"/>
+            <w:hideMark/>
+          </w:tcPr>
+          <w:p>
+            <w:r>
+              <w:rPr>
+                <w:b/>
+                <w:bCs/>
+              </w:rPr>
+              <w:t>Priorità</w:t>
+            </w:r>
+          </w:p>
+        </w:tc>
+        <w:tc>
+          <w:tcPr>
+            <w:tcW w:w="567" w:type="dxa"/>
+            <w:tcBorders>
+              <w:top w:val="single" w:sz="2" w:space="0" w:color="auto"/>
+              <w:left w:val="single" w:sz="2" w:space="0" w:color="auto"/>
+              <w:bottom w:val="single" w:sz="2" w:space="0" w:color="auto"/>
+              <w:right w:val="single" w:sz="2" w:space="0" w:color="auto"/>
+            </w:tcBorders>
+            <w:hideMark/>
+          </w:tcPr>
+          <w:p>
+            <w:r>
+              <w:t>2</w:t>
+            </w:r>
+          </w:p>
+        </w:tc>
+        <w:tc>
+          <w:tcPr>
+            <w:tcW w:w="1299" w:type="dxa"/>
+            <w:tcBorders>
+              <w:top w:val="single" w:sz="2" w:space="0" w:color="auto"/>
+              <w:left w:val="single" w:sz="2" w:space="0" w:color="auto"/>
+              <w:bottom w:val="single" w:sz="2" w:space="0" w:color="auto"/>
+              <w:right w:val="single" w:sz="2" w:space="0" w:color="auto"/>
+            </w:tcBorders>
+            <w:shd w:val="clear" w:color="auto" w:fill="D9D9D9" w:themeFill="background1" w:themeFillShade="D9"/>
+            <w:hideMark/>
+          </w:tcPr>
+          <w:p>
+            <w:r>
+              <w:rPr>
+                <w:b/>
+                <w:bCs/>
+              </w:rPr>
+              <w:t>Versione</w:t>
+            </w:r>
+          </w:p>
+        </w:tc>
+        <w:tc>
+          <w:tcPr>
+            <w:tcW w:w="1345" w:type="dxa"/>
+            <w:tcBorders>
+              <w:top w:val="single" w:sz="2" w:space="0" w:color="auto"/>
+              <w:left w:val="single" w:sz="2" w:space="0" w:color="auto"/>
+              <w:bottom w:val="single" w:sz="2" w:space="0" w:color="auto"/>
+              <w:right w:val="single" w:sz="2" w:space="0" w:color="auto"/>
+            </w:tcBorders>
+            <w:hideMark/>
+          </w:tcPr>
+          <w:p>
+            <w:r>
+              <w:t>1.0</w:t>
+            </w:r>
+          </w:p>
+        </w:tc>
+      </w:tr>
+      <w:tr>
+        <w:tc>
+          <w:tcPr>
+            <w:tcW w:w="1520" w:type="dxa"/>
+            <w:tcBorders>
+              <w:top w:val="single" w:sz="2" w:space="0" w:color="auto"/>
+              <w:left w:val="single" w:sz="2" w:space="0" w:color="auto"/>
+              <w:bottom w:val="single" w:sz="2" w:space="0" w:color="auto"/>
+              <w:right w:val="single" w:sz="2" w:space="0" w:color="auto"/>
+            </w:tcBorders>
+            <w:shd w:val="clear" w:color="auto" w:fill="D9D9D9" w:themeFill="background1" w:themeFillShade="D9"/>
+            <w:hideMark/>
+          </w:tcPr>
+          <w:p>
+            <w:pPr>
+              <w:rPr>
+                <w:b/>
+                <w:bCs/>
+              </w:rPr>
+            </w:pPr>
+            <w:r>
+              <w:rPr>
+                <w:b/>
+                <w:bCs/>
+              </w:rPr>
+              <w:t>Nome</w:t>
+            </w:r>
+          </w:p>
+        </w:tc>
+        <w:tc>
+          <w:tcPr>
+            <w:tcW w:w="8125" w:type="dxa"/>
+            <w:gridSpan w:val="5"/>
+            <w:tcBorders>
+              <w:top w:val="single" w:sz="2" w:space="0" w:color="auto"/>
+              <w:left w:val="single" w:sz="2" w:space="0" w:color="auto"/>
+              <w:bottom w:val="single" w:sz="2" w:space="0" w:color="auto"/>
+              <w:right w:val="single" w:sz="2" w:space="0" w:color="auto"/>
+            </w:tcBorders>
+            <w:hideMark/>
+          </w:tcPr>
+          <w:p>
+            <w:r>
+              <w:t>Schermata iniziale</w:t>
+            </w:r>
+          </w:p>
+        </w:tc>
+      </w:tr>
+      <w:tr>
+        <w:tc>
+          <w:tcPr>
+            <w:tcW w:w="1520" w:type="dxa"/>
+            <w:tcBorders>
+              <w:top w:val="single" w:sz="2" w:space="0" w:color="auto"/>
+              <w:left w:val="single" w:sz="2" w:space="0" w:color="auto"/>
+              <w:bottom w:val="single" w:sz="2" w:space="0" w:color="auto"/>
+              <w:right w:val="single" w:sz="2" w:space="0" w:color="auto"/>
+            </w:tcBorders>
+            <w:shd w:val="clear" w:color="auto" w:fill="D9D9D9" w:themeFill="background1" w:themeFillShade="D9"/>
+            <w:hideMark/>
+          </w:tcPr>
+          <w:p>
+            <w:pPr>
+              <w:rPr>
+                <w:b/>
+                <w:bCs/>
+              </w:rPr>
+            </w:pPr>
+            <w:r>
+              <w:rPr>
+                <w:b/>
+                <w:bCs/>
+              </w:rPr>
+              <w:t>Note</w:t>
+            </w:r>
+          </w:p>
+        </w:tc>
+        <w:tc>
+          <w:tcPr>
+            <w:tcW w:w="8125" w:type="dxa"/>
+            <w:gridSpan w:val="5"/>
+            <w:tcBorders>
+              <w:top w:val="single" w:sz="2" w:space="0" w:color="auto"/>
+              <w:left w:val="single" w:sz="2" w:space="0" w:color="auto"/>
+              <w:bottom w:val="single" w:sz="2" w:space="0" w:color="auto"/>
+              <w:right w:val="single" w:sz="2" w:space="0" w:color="auto"/>
+            </w:tcBorders>
+            <w:hideMark/>
+          </w:tcPr>
+          <w:p>
+            <w:r>
+              <w:t>Una pagina quando accedi all’applicazione</w:t>
+            </w:r>
+          </w:p>
+        </w:tc>
+      </w:tr>
+    </w:tbl>
+    <w:p/>
     <w:p/>
     <w:sectPr>
       <w:pgSz w:w="11906" w:h="16838"/>

</xml_diff>